<commit_message>
add checklisten point 3.10.	Connection-Assistant-Mechanisms
</commit_message>
<xml_diff>
--- a/de.tud.cs.st.vespucci.diagram/Doc/Checkliste_Vespucci.docx
+++ b/de.tud.cs.st.vespucci.diagram/Doc/Checkliste_Vespucci.docx
@@ -52,7 +52,7 @@
           <w:r>
             <w:fldChar w:fldCharType="separate"/>
           </w:r>
-          <w:hyperlink w:anchor="_Toc286607494" w:history="1">
+          <w:hyperlink w:anchor="_Toc288746283" w:history="1">
             <w:r>
               <w:rPr>
                 <w:rStyle w:val="Hyperlink"/>
@@ -94,7 +94,7 @@
                 <w:noProof/>
                 <w:webHidden/>
               </w:rPr>
-              <w:instrText xml:space="preserve"> PAGEREF _Toc286607494 \h </w:instrText>
+              <w:instrText xml:space="preserve"> PAGEREF _Toc288746283 \h </w:instrText>
             </w:r>
             <w:r>
               <w:rPr>
@@ -138,7 +138,7 @@
               <w:lang w:val="en-GB" w:eastAsia="en-GB"/>
             </w:rPr>
           </w:pPr>
-          <w:hyperlink w:anchor="_Toc286607495" w:history="1">
+          <w:hyperlink w:anchor="_Toc288746284" w:history="1">
             <w:r>
               <w:rPr>
                 <w:rStyle w:val="Hyperlink"/>
@@ -180,7 +180,7 @@
                 <w:noProof/>
                 <w:webHidden/>
               </w:rPr>
-              <w:instrText xml:space="preserve"> PAGEREF _Toc286607495 \h </w:instrText>
+              <w:instrText xml:space="preserve"> PAGEREF _Toc288746284 \h </w:instrText>
             </w:r>
             <w:r>
               <w:rPr>
@@ -224,7 +224,7 @@
               <w:lang w:val="en-GB" w:eastAsia="en-GB"/>
             </w:rPr>
           </w:pPr>
-          <w:hyperlink w:anchor="_Toc286607496" w:history="1">
+          <w:hyperlink w:anchor="_Toc288746285" w:history="1">
             <w:r>
               <w:rPr>
                 <w:rStyle w:val="Hyperlink"/>
@@ -266,7 +266,7 @@
                 <w:noProof/>
                 <w:webHidden/>
               </w:rPr>
-              <w:instrText xml:space="preserve"> PAGEREF _Toc286607496 \h </w:instrText>
+              <w:instrText xml:space="preserve"> PAGEREF _Toc288746285 \h </w:instrText>
             </w:r>
             <w:r>
               <w:rPr>
@@ -310,7 +310,7 @@
               <w:lang w:val="en-GB" w:eastAsia="en-GB"/>
             </w:rPr>
           </w:pPr>
-          <w:hyperlink w:anchor="_Toc286607497" w:history="1">
+          <w:hyperlink w:anchor="_Toc288746286" w:history="1">
             <w:r>
               <w:rPr>
                 <w:rStyle w:val="Hyperlink"/>
@@ -352,7 +352,7 @@
                 <w:noProof/>
                 <w:webHidden/>
               </w:rPr>
-              <w:instrText xml:space="preserve"> PAGEREF _Toc286607497 \h </w:instrText>
+              <w:instrText xml:space="preserve"> PAGEREF _Toc288746286 \h </w:instrText>
             </w:r>
             <w:r>
               <w:rPr>
@@ -396,7 +396,7 @@
               <w:lang w:val="en-GB" w:eastAsia="en-GB"/>
             </w:rPr>
           </w:pPr>
-          <w:hyperlink w:anchor="_Toc286607498" w:history="1">
+          <w:hyperlink w:anchor="_Toc288746287" w:history="1">
             <w:r>
               <w:rPr>
                 <w:rStyle w:val="Hyperlink"/>
@@ -438,7 +438,7 @@
                 <w:noProof/>
                 <w:webHidden/>
               </w:rPr>
-              <w:instrText xml:space="preserve"> PAGEREF _Toc286607498 \h </w:instrText>
+              <w:instrText xml:space="preserve"> PAGEREF _Toc288746287 \h </w:instrText>
             </w:r>
             <w:r>
               <w:rPr>
@@ -482,7 +482,7 @@
               <w:lang w:val="en-GB" w:eastAsia="en-GB"/>
             </w:rPr>
           </w:pPr>
-          <w:hyperlink w:anchor="_Toc286607499" w:history="1">
+          <w:hyperlink w:anchor="_Toc288746288" w:history="1">
             <w:r>
               <w:rPr>
                 <w:rStyle w:val="Hyperlink"/>
@@ -524,7 +524,7 @@
                 <w:noProof/>
                 <w:webHidden/>
               </w:rPr>
-              <w:instrText xml:space="preserve"> PAGEREF _Toc286607499 \h </w:instrText>
+              <w:instrText xml:space="preserve"> PAGEREF _Toc288746288 \h </w:instrText>
             </w:r>
             <w:r>
               <w:rPr>
@@ -568,7 +568,7 @@
               <w:lang w:val="en-GB" w:eastAsia="en-GB"/>
             </w:rPr>
           </w:pPr>
-          <w:hyperlink w:anchor="_Toc286607500" w:history="1">
+          <w:hyperlink w:anchor="_Toc288746289" w:history="1">
             <w:r>
               <w:rPr>
                 <w:rStyle w:val="Hyperlink"/>
@@ -610,7 +610,7 @@
                 <w:noProof/>
                 <w:webHidden/>
               </w:rPr>
-              <w:instrText xml:space="preserve"> PAGEREF _Toc286607500 \h </w:instrText>
+              <w:instrText xml:space="preserve"> PAGEREF _Toc288746289 \h </w:instrText>
             </w:r>
             <w:r>
               <w:rPr>
@@ -654,7 +654,7 @@
               <w:lang w:val="en-GB" w:eastAsia="en-GB"/>
             </w:rPr>
           </w:pPr>
-          <w:hyperlink w:anchor="_Toc286607501" w:history="1">
+          <w:hyperlink w:anchor="_Toc288746290" w:history="1">
             <w:r>
               <w:rPr>
                 <w:rStyle w:val="Hyperlink"/>
@@ -696,7 +696,7 @@
                 <w:noProof/>
                 <w:webHidden/>
               </w:rPr>
-              <w:instrText xml:space="preserve"> PAGEREF _Toc286607501 \h </w:instrText>
+              <w:instrText xml:space="preserve"> PAGEREF _Toc288746290 \h </w:instrText>
             </w:r>
             <w:r>
               <w:rPr>
@@ -740,7 +740,7 @@
               <w:lang w:val="en-GB" w:eastAsia="en-GB"/>
             </w:rPr>
           </w:pPr>
-          <w:hyperlink w:anchor="_Toc286607502" w:history="1">
+          <w:hyperlink w:anchor="_Toc288746291" w:history="1">
             <w:r>
               <w:rPr>
                 <w:rStyle w:val="Hyperlink"/>
@@ -782,7 +782,7 @@
                 <w:noProof/>
                 <w:webHidden/>
               </w:rPr>
-              <w:instrText xml:space="preserve"> PAGEREF _Toc286607502 \h </w:instrText>
+              <w:instrText xml:space="preserve"> PAGEREF _Toc288746291 \h </w:instrText>
             </w:r>
             <w:r>
               <w:rPr>
@@ -826,7 +826,7 @@
               <w:lang w:val="en-GB" w:eastAsia="en-GB"/>
             </w:rPr>
           </w:pPr>
-          <w:hyperlink w:anchor="_Toc286607503" w:history="1">
+          <w:hyperlink w:anchor="_Toc288746292" w:history="1">
             <w:r>
               <w:rPr>
                 <w:rStyle w:val="Hyperlink"/>
@@ -868,7 +868,7 @@
                 <w:noProof/>
                 <w:webHidden/>
               </w:rPr>
-              <w:instrText xml:space="preserve"> PAGEREF _Toc286607503 \h </w:instrText>
+              <w:instrText xml:space="preserve"> PAGEREF _Toc288746292 \h </w:instrText>
             </w:r>
             <w:r>
               <w:rPr>
@@ -912,7 +912,7 @@
               <w:lang w:val="en-GB" w:eastAsia="en-GB"/>
             </w:rPr>
           </w:pPr>
-          <w:hyperlink w:anchor="_Toc286607504" w:history="1">
+          <w:hyperlink w:anchor="_Toc288746293" w:history="1">
             <w:r>
               <w:rPr>
                 <w:rStyle w:val="Hyperlink"/>
@@ -954,7 +954,7 @@
                 <w:noProof/>
                 <w:webHidden/>
               </w:rPr>
-              <w:instrText xml:space="preserve"> PAGEREF _Toc286607504 \h </w:instrText>
+              <w:instrText xml:space="preserve"> PAGEREF _Toc288746293 \h </w:instrText>
             </w:r>
             <w:r>
               <w:rPr>
@@ -998,7 +998,7 @@
               <w:lang w:val="en-GB" w:eastAsia="en-GB"/>
             </w:rPr>
           </w:pPr>
-          <w:hyperlink w:anchor="_Toc286607505" w:history="1">
+          <w:hyperlink w:anchor="_Toc288746294" w:history="1">
             <w:r>
               <w:rPr>
                 <w:rStyle w:val="Hyperlink"/>
@@ -1040,7 +1040,7 @@
                 <w:noProof/>
                 <w:webHidden/>
               </w:rPr>
-              <w:instrText xml:space="preserve"> PAGEREF _Toc286607505 \h </w:instrText>
+              <w:instrText xml:space="preserve"> PAGEREF _Toc288746294 \h </w:instrText>
             </w:r>
             <w:r>
               <w:rPr>
@@ -1084,7 +1084,7 @@
               <w:lang w:val="en-GB" w:eastAsia="en-GB"/>
             </w:rPr>
           </w:pPr>
-          <w:hyperlink w:anchor="_Toc286607506" w:history="1">
+          <w:hyperlink w:anchor="_Toc288746295" w:history="1">
             <w:r>
               <w:rPr>
                 <w:rStyle w:val="Hyperlink"/>
@@ -1126,7 +1126,7 @@
                 <w:noProof/>
                 <w:webHidden/>
               </w:rPr>
-              <w:instrText xml:space="preserve"> PAGEREF _Toc286607506 \h </w:instrText>
+              <w:instrText xml:space="preserve"> PAGEREF _Toc288746295 \h </w:instrText>
             </w:r>
             <w:r>
               <w:rPr>
@@ -1170,7 +1170,7 @@
               <w:lang w:val="en-GB" w:eastAsia="en-GB"/>
             </w:rPr>
           </w:pPr>
-          <w:hyperlink w:anchor="_Toc286607507" w:history="1">
+          <w:hyperlink w:anchor="_Toc288746296" w:history="1">
             <w:r>
               <w:rPr>
                 <w:rStyle w:val="Hyperlink"/>
@@ -1212,7 +1212,7 @@
                 <w:noProof/>
                 <w:webHidden/>
               </w:rPr>
-              <w:instrText xml:space="preserve"> PAGEREF _Toc286607507 \h </w:instrText>
+              <w:instrText xml:space="preserve"> PAGEREF _Toc288746296 \h </w:instrText>
             </w:r>
             <w:r>
               <w:rPr>
@@ -1232,7 +1232,7 @@
                 <w:noProof/>
                 <w:webHidden/>
               </w:rPr>
-              <w:t>11</w:t>
+              <w:t>12</w:t>
             </w:r>
             <w:r>
               <w:rPr>
@@ -1256,7 +1256,7 @@
               <w:lang w:val="en-GB" w:eastAsia="en-GB"/>
             </w:rPr>
           </w:pPr>
-          <w:hyperlink w:anchor="_Toc286607508" w:history="1">
+          <w:hyperlink w:anchor="_Toc288746297" w:history="1">
             <w:r>
               <w:rPr>
                 <w:rStyle w:val="Hyperlink"/>
@@ -1298,7 +1298,7 @@
                 <w:noProof/>
                 <w:webHidden/>
               </w:rPr>
-              <w:instrText xml:space="preserve"> PAGEREF _Toc286607508 \h </w:instrText>
+              <w:instrText xml:space="preserve"> PAGEREF _Toc288746297 \h </w:instrText>
             </w:r>
             <w:r>
               <w:rPr>
@@ -1318,7 +1318,7 @@
                 <w:noProof/>
                 <w:webHidden/>
               </w:rPr>
-              <w:t>11</w:t>
+              <w:t>12</w:t>
             </w:r>
             <w:r>
               <w:rPr>
@@ -1342,7 +1342,7 @@
               <w:lang w:val="en-GB" w:eastAsia="en-GB"/>
             </w:rPr>
           </w:pPr>
-          <w:hyperlink w:anchor="_Toc286607509" w:history="1">
+          <w:hyperlink w:anchor="_Toc288746298" w:history="1">
             <w:r>
               <w:rPr>
                 <w:rStyle w:val="Hyperlink"/>
@@ -1384,7 +1384,7 @@
                 <w:noProof/>
                 <w:webHidden/>
               </w:rPr>
-              <w:instrText xml:space="preserve"> PAGEREF _Toc286607509 \h </w:instrText>
+              <w:instrText xml:space="preserve"> PAGEREF _Toc288746298 \h </w:instrText>
             </w:r>
             <w:r>
               <w:rPr>
@@ -1428,7 +1428,7 @@
               <w:lang w:val="en-GB" w:eastAsia="en-GB"/>
             </w:rPr>
           </w:pPr>
-          <w:hyperlink w:anchor="_Toc286607510" w:history="1">
+          <w:hyperlink w:anchor="_Toc288746299" w:history="1">
             <w:r>
               <w:rPr>
                 <w:rStyle w:val="Hyperlink"/>
@@ -1470,7 +1470,7 @@
                 <w:noProof/>
                 <w:webHidden/>
               </w:rPr>
-              <w:instrText xml:space="preserve"> PAGEREF _Toc286607510 \h </w:instrText>
+              <w:instrText xml:space="preserve"> PAGEREF _Toc288746299 \h </w:instrText>
             </w:r>
             <w:r>
               <w:rPr>
@@ -1490,7 +1490,7 @@
                 <w:noProof/>
                 <w:webHidden/>
               </w:rPr>
-              <w:t>12</w:t>
+              <w:t>13</w:t>
             </w:r>
             <w:r>
               <w:rPr>
@@ -1514,7 +1514,7 @@
               <w:lang w:val="en-GB" w:eastAsia="en-GB"/>
             </w:rPr>
           </w:pPr>
-          <w:hyperlink w:anchor="_Toc286607511" w:history="1">
+          <w:hyperlink w:anchor="_Toc288746300" w:history="1">
             <w:r>
               <w:rPr>
                 <w:rStyle w:val="Hyperlink"/>
@@ -1556,7 +1556,7 @@
                 <w:noProof/>
                 <w:webHidden/>
               </w:rPr>
-              <w:instrText xml:space="preserve"> PAGEREF _Toc286607511 \h </w:instrText>
+              <w:instrText xml:space="preserve"> PAGEREF _Toc288746300 \h </w:instrText>
             </w:r>
             <w:r>
               <w:rPr>
@@ -1576,7 +1576,7 @@
                 <w:noProof/>
                 <w:webHidden/>
               </w:rPr>
-              <w:t>12</w:t>
+              <w:t>13</w:t>
             </w:r>
             <w:r>
               <w:rPr>
@@ -1630,7 +1630,7 @@
         </w:numPr>
         <w:jc w:val="both"/>
       </w:pPr>
-      <w:bookmarkStart w:id="0" w:name="_Toc286607494"/>
+      <w:bookmarkStart w:id="0" w:name="_Toc288746283"/>
       <w:r>
         <w:t>Vorbereitung</w:t>
       </w:r>
@@ -2295,7 +2295,7 @@
         </w:numPr>
         <w:jc w:val="both"/>
       </w:pPr>
-      <w:bookmarkStart w:id="1" w:name="_Toc286607495"/>
+      <w:bookmarkStart w:id="1" w:name="_Toc288746284"/>
       <w:r>
         <w:t>Erste Schritte zum GUI-Test</w:t>
       </w:r>
@@ -2310,7 +2310,7 @@
         </w:numPr>
         <w:jc w:val="both"/>
       </w:pPr>
-      <w:bookmarkStart w:id="2" w:name="_Toc286607496"/>
+      <w:bookmarkStart w:id="2" w:name="_Toc288746285"/>
       <w:r>
         <w:t>Vorhandenes Java-Projekt importieren:</w:t>
       </w:r>
@@ -2678,7 +2678,7 @@
         </w:numPr>
         <w:jc w:val="both"/>
       </w:pPr>
-      <w:bookmarkStart w:id="3" w:name="_Toc286607497"/>
+      <w:bookmarkStart w:id="3" w:name="_Toc288746286"/>
       <w:r>
         <w:t>Vespucci-Diagramme erzeugen:</w:t>
       </w:r>
@@ -3668,7 +3668,7 @@
         </w:numPr>
         <w:jc w:val="both"/>
       </w:pPr>
-      <w:bookmarkStart w:id="4" w:name="_Toc286607498"/>
+      <w:bookmarkStart w:id="4" w:name="_Toc288746287"/>
       <w:r>
         <w:t>GUI</w:t>
       </w:r>
@@ -3686,7 +3686,7 @@
         </w:numPr>
         <w:jc w:val="both"/>
       </w:pPr>
-      <w:bookmarkStart w:id="5" w:name="_Toc286607499"/>
+      <w:bookmarkStart w:id="5" w:name="_Toc288746288"/>
       <w:r>
         <w:t>Sonderzeichen</w:t>
       </w:r>
@@ -5404,7 +5404,7 @@
         </w:numPr>
         <w:jc w:val="both"/>
       </w:pPr>
-      <w:bookmarkStart w:id="6" w:name="_Toc286607500"/>
+      <w:bookmarkStart w:id="6" w:name="_Toc288746289"/>
       <w:r>
         <w:t>Vespucci-Diagramme: Erstellung und Bearbeitung</w:t>
       </w:r>
@@ -11289,7 +11289,7 @@
         <w:ind w:left="1418" w:hanging="1058"/>
         <w:jc w:val="both"/>
       </w:pPr>
-      <w:bookmarkStart w:id="7" w:name="_Toc286607501"/>
+      <w:bookmarkStart w:id="7" w:name="_Toc288746290"/>
       <w:r>
         <w:t>Anstoßen der Prologgenerierung aus dem Package-Explorer:</w:t>
       </w:r>
@@ -11703,7 +11703,7 @@
         </w:numPr>
         <w:jc w:val="both"/>
       </w:pPr>
-      <w:bookmarkStart w:id="8" w:name="_Toc286607502"/>
+      <w:bookmarkStart w:id="8" w:name="_Toc288746291"/>
       <w:r>
         <w:t>Verhalten der Rote-Linien-Erzeugung überprüfen:</w:t>
       </w:r>
@@ -12542,7 +12542,7 @@
         </w:numPr>
         <w:jc w:val="both"/>
       </w:pPr>
-      <w:bookmarkStart w:id="9" w:name="_Toc286607503"/>
+      <w:bookmarkStart w:id="9" w:name="_Toc288746292"/>
       <w:r>
         <w:t xml:space="preserve">Query-Tab in der </w:t>
       </w:r>
@@ -14134,7 +14134,7 @@
         <w:ind w:left="1418" w:hanging="1058"/>
         <w:jc w:val="both"/>
       </w:pPr>
-      <w:bookmarkStart w:id="10" w:name="_Toc286607504"/>
+      <w:bookmarkStart w:id="10" w:name="_Toc288746293"/>
       <w:r>
         <w:t>Ensemble Verhalten beim Verschieben (siehe Bug ID:3 und 13):</w:t>
       </w:r>
@@ -15050,7 +15050,7 @@
         </w:numPr>
         <w:jc w:val="both"/>
       </w:pPr>
-      <w:bookmarkStart w:id="11" w:name="_Toc286607505"/>
+      <w:bookmarkStart w:id="11" w:name="_Toc288746294"/>
       <w:proofErr w:type="spellStart"/>
       <w:r>
         <w:t>Outlineview</w:t>
@@ -15333,7 +15333,13 @@
             </w:r>
             <w:proofErr w:type="spellEnd"/>
             <w:r>
-              <w:t xml:space="preserve"> muss folgende Form haben:</w:t>
+              <w:t xml:space="preserve"> muss</w:t>
+            </w:r>
+            <w:r>
+              <w:t xml:space="preserve"> im komplett ausgeklappten zustand</w:t>
+            </w:r>
+            <w:r>
+              <w:t xml:space="preserve"> folgende Form haben:</w:t>
             </w:r>
             <w:r>
               <w:br/>
@@ -15341,13 +15347,13 @@
             <w:r>
               <w:rPr>
                 <w:noProof/>
-                <w:lang w:val="en-US"/>
+                <w:lang w:val="en-GB" w:eastAsia="en-GB"/>
               </w:rPr>
               <w:drawing>
-                <wp:inline distT="0" distB="0" distL="0" distR="0" wp14:anchorId="6E1B8789" wp14:editId="312B8BDB">
-                  <wp:extent cx="2172377" cy="1575094"/>
-                  <wp:effectExtent l="0" t="0" r="0" b="6350"/>
-                  <wp:docPr id="2" name="Grafik 2"/>
+                <wp:inline distT="0" distB="0" distL="0" distR="0" wp14:anchorId="29567CB8" wp14:editId="75FB60B4">
+                  <wp:extent cx="2152650" cy="2809875"/>
+                  <wp:effectExtent l="0" t="0" r="0" b="9525"/>
+                  <wp:docPr id="3" name="Grafik 3"/>
                   <wp:cNvGraphicFramePr>
                     <a:graphicFrameLocks xmlns:a="http://schemas.openxmlformats.org/drawingml/2006/main" noChangeAspect="1"/>
                   </wp:cNvGraphicFramePr>
@@ -15367,7 +15373,7 @@
                         <pic:spPr>
                           <a:xfrm>
                             <a:off x="0" y="0"/>
-                            <a:ext cx="2173415" cy="1575846"/>
+                            <a:ext cx="2152650" cy="2809875"/>
                           </a:xfrm>
                           <a:prstGeom prst="rect">
                             <a:avLst/>
@@ -16040,6 +16046,9 @@
           <w:p>
             <w:pPr>
               <w:ind w:left="284"/>
+              <w:rPr>
+                <w:lang w:val="en-GB"/>
+              </w:rPr>
             </w:pPr>
             <w:r>
               <w:t>Elemente im Vespucci-Diagramm in folgender Reihenfolge löschen:</w:t>
@@ -16049,68 +16058,107 @@
               <w:t xml:space="preserve">1. </w:t>
             </w:r>
             <w:r>
+              <w:rPr>
+                <w:lang w:val="en-GB"/>
+              </w:rPr>
               <w:t>Ensemble „</w:t>
             </w:r>
             <w:r>
               <w:rPr>
                 <w:rStyle w:val="NAMEZchn"/>
+                <w:lang w:val="en-GB"/>
               </w:rPr>
               <w:t>Solo</w:t>
             </w:r>
             <w:r>
+              <w:rPr>
+                <w:lang w:val="en-GB"/>
+              </w:rPr>
               <w:t>“</w:t>
             </w:r>
           </w:p>
           <w:p>
             <w:pPr>
               <w:ind w:left="284"/>
-            </w:pPr>
-            <w:r>
+              <w:rPr>
+                <w:lang w:val="en-GB"/>
+              </w:rPr>
+            </w:pPr>
+            <w:r>
+              <w:rPr>
+                <w:lang w:val="en-GB"/>
+              </w:rPr>
               <w:t>2. Ensemble „</w:t>
             </w:r>
-            <w:r>
-              <w:rPr>
-                <w:rStyle w:val="NAMEZchn"/>
+            <w:proofErr w:type="spellStart"/>
+            <w:r>
+              <w:rPr>
+                <w:rStyle w:val="NAMEZchn"/>
+                <w:lang w:val="en-GB"/>
               </w:rPr>
               <w:t>Sohn</w:t>
             </w:r>
-            <w:r>
+            <w:proofErr w:type="spellEnd"/>
+            <w:r>
+              <w:rPr>
+                <w:lang w:val="en-GB"/>
+              </w:rPr>
               <w:t>“</w:t>
             </w:r>
           </w:p>
           <w:p>
             <w:pPr>
               <w:ind w:left="284"/>
-            </w:pPr>
-            <w:r>
+              <w:rPr>
+                <w:lang w:val="en-GB"/>
+              </w:rPr>
+            </w:pPr>
+            <w:r>
+              <w:rPr>
+                <w:lang w:val="en-GB"/>
+              </w:rPr>
               <w:t>3. Ensemble „</w:t>
             </w:r>
-            <w:r>
-              <w:rPr>
-                <w:rStyle w:val="NAMEZchn"/>
+            <w:proofErr w:type="spellStart"/>
+            <w:r>
+              <w:rPr>
+                <w:rStyle w:val="NAMEZchn"/>
+                <w:lang w:val="en-GB"/>
               </w:rPr>
               <w:t>Vater</w:t>
             </w:r>
-            <w:r>
+            <w:proofErr w:type="spellEnd"/>
+            <w:r>
+              <w:rPr>
+                <w:lang w:val="en-GB"/>
+              </w:rPr>
               <w:t>“</w:t>
             </w:r>
           </w:p>
           <w:p>
             <w:pPr>
               <w:ind w:left="284"/>
-            </w:pPr>
-            <w:r>
+              <w:rPr>
+                <w:lang w:val="en-GB"/>
+              </w:rPr>
+            </w:pPr>
+            <w:r>
+              <w:rPr>
+                <w:lang w:val="en-GB"/>
+              </w:rPr>
               <w:t>4. Empty Ensemble „</w:t>
             </w:r>
-            <w:proofErr w:type="spellStart"/>
-            <w:r>
-              <w:rPr>
-                <w:rStyle w:val="NAMEZchn"/>
+            <w:r>
+              <w:rPr>
+                <w:rStyle w:val="NAMEZchn"/>
+                <w:lang w:val="en-GB"/>
               </w:rPr>
               <w:t>empty</w:t>
             </w:r>
-            <w:proofErr w:type="spellEnd"/>
-            <w:r>
+            <w:r>
+              <w:rPr>
+                <w:lang w:val="en-GB"/>
+              </w:rPr>
               <w:t>“</w:t>
             </w:r>
           </w:p>
@@ -16118,41 +16166,87 @@
             <w:pPr>
               <w:spacing w:after="200" w:line="276" w:lineRule="auto"/>
               <w:ind w:left="284"/>
-            </w:pPr>
-            <w:r>
+              <w:rPr>
+                <w:lang w:val="en-GB"/>
+              </w:rPr>
+            </w:pPr>
+            <w:r>
+              <w:rPr>
+                <w:lang w:val="en-GB"/>
+              </w:rPr>
               <w:t>5. Text „</w:t>
             </w:r>
-            <w:r>
-              <w:rPr>
-                <w:rStyle w:val="NAMEZchn"/>
-              </w:rPr>
-              <w:t>Textfeld auf der Hauptebene</w:t>
-            </w:r>
-            <w:r>
+            <w:proofErr w:type="spellStart"/>
+            <w:r>
+              <w:rPr>
+                <w:rStyle w:val="NAMEZchn"/>
+                <w:lang w:val="en-GB"/>
+              </w:rPr>
+              <w:t>Textfeld</w:t>
+            </w:r>
+            <w:proofErr w:type="spellEnd"/>
+            <w:r>
+              <w:rPr>
+                <w:rStyle w:val="NAMEZchn"/>
+                <w:lang w:val="en-GB"/>
+              </w:rPr>
+              <w:t xml:space="preserve"> auf der </w:t>
+            </w:r>
+            <w:proofErr w:type="spellStart"/>
+            <w:r>
+              <w:rPr>
+                <w:rStyle w:val="NAMEZchn"/>
+                <w:lang w:val="en-GB"/>
+              </w:rPr>
+              <w:t>Hauptebene</w:t>
+            </w:r>
+            <w:proofErr w:type="spellEnd"/>
+            <w:r>
+              <w:rPr>
+                <w:lang w:val="en-GB"/>
+              </w:rPr>
               <w:t>“</w:t>
             </w:r>
             <w:r>
+              <w:rPr>
+                <w:lang w:val="en-GB"/>
+              </w:rPr>
               <w:br/>
               <w:t>6</w:t>
             </w:r>
             <w:r>
-              <w:t xml:space="preserve">. </w:t>
+              <w:rPr>
+                <w:lang w:val="en-GB"/>
+              </w:rPr>
+              <w:t>. Node „</w:t>
+            </w:r>
+            <w:r>
+              <w:rPr>
+                <w:rStyle w:val="NAMEZchn"/>
+                <w:lang w:val="en-GB"/>
+              </w:rPr>
+              <w:t xml:space="preserve">Text </w:t>
             </w:r>
             <w:proofErr w:type="spellStart"/>
             <w:r>
-              <w:t>Node</w:t>
+              <w:rPr>
+                <w:rStyle w:val="NAMEZchn"/>
+                <w:lang w:val="en-GB"/>
+              </w:rPr>
+              <w:t>zum</w:t>
             </w:r>
             <w:proofErr w:type="spellEnd"/>
             <w:r>
-              <w:t xml:space="preserve"> „</w:t>
-            </w:r>
-            <w:r>
-              <w:rPr>
-                <w:rStyle w:val="NAMEZchn"/>
-              </w:rPr>
-              <w:t>Text zum Kind Ensemble</w:t>
-            </w:r>
-            <w:r>
+              <w:rPr>
+                <w:rStyle w:val="NAMEZchn"/>
+                <w:lang w:val="en-GB"/>
+              </w:rPr>
+              <w:t xml:space="preserve"> Kind Ensemble</w:t>
+            </w:r>
+            <w:r>
+              <w:rPr>
+                <w:lang w:val="en-GB"/>
+              </w:rPr>
               <w:t>“</w:t>
             </w:r>
           </w:p>
@@ -16370,12 +16464,6 @@
         </w:tc>
       </w:tr>
     </w:tbl>
-    <w:p>
-      <w:pPr>
-        <w:pStyle w:val="berschrift1"/>
-        <w:jc w:val="both"/>
-      </w:pPr>
-    </w:p>
     <w:p>
       <w:pPr>
         <w:rPr>
@@ -16385,9 +16473,6 @@
           <w:szCs w:val="28"/>
         </w:rPr>
       </w:pPr>
-      <w:r>
-        <w:br w:type="page"/>
-      </w:r>
     </w:p>
     <w:p>
       <w:pPr>
@@ -16398,7 +16483,7 @@
         </w:numPr>
         <w:jc w:val="both"/>
       </w:pPr>
-      <w:bookmarkStart w:id="12" w:name="_Toc286607506"/>
+      <w:bookmarkStart w:id="12" w:name="_Toc288746295"/>
       <w:r>
         <w:t xml:space="preserve">Drag </w:t>
       </w:r>
@@ -18208,21 +18293,7 @@
               <w:rPr>
                 <w:rStyle w:val="NAMEZchn"/>
               </w:rPr>
-              <w:t>„class_with_members('de.tud.cs.se.flashcards.model'</w:t>
-            </w:r>
-            <w:proofErr w:type="gramStart"/>
-            <w:r>
-              <w:rPr>
-                <w:rStyle w:val="NAMEZchn"/>
-              </w:rPr>
-              <w:t>,'de.tud.cs.se.flashcards.model.Flashcard'</w:t>
-            </w:r>
-            <w:proofErr w:type="gramEnd"/>
-            <w:r>
-              <w:rPr>
-                <w:rStyle w:val="NAMEZchn"/>
-              </w:rPr>
-              <w:t>)“</w:t>
+              <w:t>„class_with_members('de.tud.cs.se.flashcards.model','de.tud.cs.se.flashcards.model.Flashcard')“</w:t>
             </w:r>
             <w:r>
               <w:t>.</w:t>
@@ -18606,21 +18677,7 @@
               <w:rPr>
                 <w:rStyle w:val="NAMEZchn"/>
               </w:rPr>
-              <w:t>method('de.tud.cs.se.flashcards.model'</w:t>
-            </w:r>
-            <w:proofErr w:type="gramStart"/>
-            <w:r>
-              <w:rPr>
-                <w:rStyle w:val="NAMEZchn"/>
-              </w:rPr>
-              <w:t>,'de.tud.cs.se.flashcards.model.Flashcard'</w:t>
-            </w:r>
-            <w:proofErr w:type="gramEnd"/>
-            <w:r>
-              <w:rPr>
-                <w:rStyle w:val="NAMEZchn"/>
-              </w:rPr>
-              <w:t>,'&lt;init&gt;','void',[])</w:t>
+              <w:t>method('de.tud.cs.se.flashcards.model','de.tud.cs.se.flashcards.model.Flashcard','&lt;init&gt;','void',[])</w:t>
             </w:r>
             <w:r>
               <w:rPr>
@@ -20314,10 +20371,10 @@
             <w:r>
               <w:rPr>
                 <w:noProof/>
-                <w:lang w:val="en-US"/>
+                <w:lang w:val="en-GB" w:eastAsia="en-GB"/>
               </w:rPr>
               <w:drawing>
-                <wp:inline distT="0" distB="0" distL="0" distR="0" wp14:anchorId="43331619" wp14:editId="4A331824">
+                <wp:inline distT="0" distB="0" distL="0" distR="0" wp14:anchorId="1E84306D" wp14:editId="504299D1">
                   <wp:extent cx="1897039" cy="1437043"/>
                   <wp:effectExtent l="0" t="0" r="8255" b="0"/>
                   <wp:docPr id="1" name="Grafik 1"/>
@@ -20440,11 +20497,17 @@
         </w:numPr>
         <w:jc w:val="both"/>
       </w:pPr>
-      <w:bookmarkStart w:id="13" w:name="_Toc286607507"/>
+      <w:bookmarkStart w:id="13" w:name="_Toc288746297"/>
       <w:r>
-        <w:t>Prolog-Codegenerierung überprüfen:</w:t>
+        <w:t>Diagramm-Validierung:</w:t>
       </w:r>
       <w:bookmarkEnd w:id="13"/>
+    </w:p>
+    <w:p>
+      <w:pPr>
+        <w:pStyle w:val="Listenabsatz"/>
+        <w:ind w:left="360"/>
+      </w:pPr>
     </w:p>
     <w:tbl>
       <w:tblPr>
@@ -20602,53 +20665,170 @@
             <w:pPr>
               <w:ind w:left="284"/>
             </w:pPr>
+            <w:r>
+              <w:rPr>
+                <w:lang w:val="en-GB"/>
+              </w:rPr>
+              <w:t>„</w:t>
+            </w:r>
             <w:proofErr w:type="spellStart"/>
             <w:r>
-              <w:t>JUnit</w:t>
+              <w:rPr>
+                <w:rStyle w:val="NAMEZchn"/>
+                <w:lang w:val="en-GB"/>
+              </w:rPr>
+              <w:t>DerivedTest.sad</w:t>
             </w:r>
             <w:proofErr w:type="spellEnd"/>
             <w:r>
-              <w:t>-Tests zum Prolog-Converter laufen fehlerfrei durch.</w:t>
-            </w:r>
-          </w:p>
-        </w:tc>
-        <w:tc>
-          <w:tcPr>
-            <w:tcW w:w="567" w:type="dxa"/>
-          </w:tcPr>
-          <w:p>
-            <w:pPr>
-              <w:jc w:val="center"/>
-            </w:pPr>
-            <w:sdt>
-              <w:sdtPr>
-                <w:id w:val="-706565396"/>
-              </w:sdtPr>
-              <w:sdtEndPr/>
-              <w:sdtContent>
-                <w:r>
-                  <w:rPr>
-                    <w:rFonts w:ascii="MS Gothic" w:eastAsia="MS Gothic" w:hAnsi="MS Gothic" w:hint="eastAsia"/>
-                  </w:rPr>
-                  <w:t>☐</w:t>
-                </w:r>
-              </w:sdtContent>
-            </w:sdt>
-          </w:p>
-        </w:tc>
-        <w:tc>
-          <w:tcPr>
-            <w:tcW w:w="567" w:type="dxa"/>
-          </w:tcPr>
-          <w:p>
-            <w:pPr>
-              <w:jc w:val="center"/>
-            </w:pPr>
-            <w:sdt>
-              <w:sdtPr>
-                <w:id w:val="-2106729467"/>
-              </w:sdtPr>
-              <w:sdtEndPr/>
+              <w:rPr>
+                <w:lang w:val="en-GB"/>
+              </w:rPr>
+              <w:t xml:space="preserve">“ muss den </w:t>
+            </w:r>
+            <w:proofErr w:type="spellStart"/>
+            <w:r>
+              <w:rPr>
+                <w:lang w:val="en-US"/>
+              </w:rPr>
+              <w:t>Fehler</w:t>
+            </w:r>
+            <w:proofErr w:type="spellEnd"/>
+            <w:r>
+              <w:rPr>
+                <w:lang w:val="en-GB"/>
+              </w:rPr>
+              <w:t xml:space="preserve"> „Queries of </w:t>
+            </w:r>
+            <w:proofErr w:type="spellStart"/>
+            <w:r>
+              <w:rPr>
+                <w:lang w:val="en-GB"/>
+              </w:rPr>
+              <w:t>non leaf</w:t>
+            </w:r>
+            <w:proofErr w:type="spellEnd"/>
+            <w:r>
+              <w:rPr>
+                <w:lang w:val="en-GB"/>
+              </w:rPr>
+              <w:t xml:space="preserve"> </w:t>
+            </w:r>
+            <w:r>
+              <w:rPr>
+                <w:lang w:val="en-GB"/>
+              </w:rPr>
+              <w:t>E</w:t>
+            </w:r>
+            <w:r>
+              <w:rPr>
+                <w:lang w:val="en-GB"/>
+              </w:rPr>
+              <w:t>nsemble</w:t>
+            </w:r>
+            <w:r>
+              <w:rPr>
+                <w:lang w:val="en-GB"/>
+              </w:rPr>
+              <w:t>s</w:t>
+            </w:r>
+            <w:r>
+              <w:rPr>
+                <w:lang w:val="en-GB"/>
+              </w:rPr>
+              <w:t xml:space="preserve"> must be derived“ </w:t>
+            </w:r>
+            <w:proofErr w:type="spellStart"/>
+            <w:r>
+              <w:rPr>
+                <w:lang w:val="en-US"/>
+              </w:rPr>
+              <w:t>anzeigen</w:t>
+            </w:r>
+            <w:proofErr w:type="spellEnd"/>
+            <w:r>
+              <w:rPr>
+                <w:lang w:val="en-GB"/>
+              </w:rPr>
+              <w:t>.</w:t>
+            </w:r>
+            <w:r>
+              <w:rPr>
+                <w:lang w:val="en-GB"/>
+              </w:rPr>
+              <w:t xml:space="preserve"> </w:t>
+            </w:r>
+            <w:r>
+              <w:t>Die</w:t>
+            </w:r>
+            <w:r>
+              <w:t xml:space="preserve"> Query des zu dem Fehler gehörenden Ensembles </w:t>
+            </w:r>
+            <w:r>
+              <w:t>muss auf</w:t>
+            </w:r>
+            <w:r>
+              <w:t xml:space="preserve"> </w:t>
+            </w:r>
+            <w:proofErr w:type="spellStart"/>
+            <w:r>
+              <w:rPr>
+                <w:rStyle w:val="WERTZchn"/>
+              </w:rPr>
+              <w:t>derived</w:t>
+            </w:r>
+            <w:proofErr w:type="spellEnd"/>
+            <w:r>
+              <w:t xml:space="preserve"> gesetzt </w:t>
+            </w:r>
+            <w:r>
+              <w:t>werden. Danach muss das Diagramm gespeichert werden.</w:t>
+            </w:r>
+            <w:r>
+              <w:t xml:space="preserve"> </w:t>
+            </w:r>
+            <w:r>
+              <w:t>Nach dem Speichern darf der Fehler nicht mehr angezeigt werden.</w:t>
+            </w:r>
+          </w:p>
+        </w:tc>
+        <w:tc>
+          <w:tcPr>
+            <w:tcW w:w="567" w:type="dxa"/>
+            <w:vAlign w:val="center"/>
+          </w:tcPr>
+          <w:p>
+            <w:pPr>
+              <w:jc w:val="center"/>
+            </w:pPr>
+            <w:sdt>
+              <w:sdtPr>
+                <w:id w:val="560530607"/>
+              </w:sdtPr>
+              <w:sdtContent>
+                <w:r>
+                  <w:rPr>
+                    <w:rFonts w:ascii="MS Gothic" w:eastAsia="MS Gothic" w:hAnsi="MS Gothic" w:hint="eastAsia"/>
+                  </w:rPr>
+                  <w:t>☐</w:t>
+                </w:r>
+              </w:sdtContent>
+            </w:sdt>
+          </w:p>
+        </w:tc>
+        <w:tc>
+          <w:tcPr>
+            <w:tcW w:w="567" w:type="dxa"/>
+            <w:vAlign w:val="center"/>
+          </w:tcPr>
+          <w:p>
+            <w:pPr>
+              <w:jc w:val="center"/>
+            </w:pPr>
+            <w:sdt>
+              <w:sdtPr>
+                <w:id w:val="-1520857"/>
+              </w:sdtPr>
               <w:sdtContent>
                 <w:r>
                   <w:rPr>
@@ -20663,16 +20843,179 @@
         <w:tc>
           <w:tcPr>
             <w:tcW w:w="675" w:type="dxa"/>
-          </w:tcPr>
-          <w:p>
-            <w:pPr>
-              <w:jc w:val="center"/>
-            </w:pPr>
-            <w:sdt>
-              <w:sdtPr>
-                <w:id w:val="450912959"/>
-              </w:sdtPr>
-              <w:sdtEndPr/>
+            <w:vAlign w:val="center"/>
+          </w:tcPr>
+          <w:p>
+            <w:pPr>
+              <w:jc w:val="center"/>
+            </w:pPr>
+            <w:sdt>
+              <w:sdtPr>
+                <w:id w:val="-112135565"/>
+              </w:sdtPr>
+              <w:sdtContent>
+                <w:r>
+                  <w:rPr>
+                    <w:rFonts w:ascii="MS Gothic" w:eastAsia="MS Gothic" w:hAnsi="MS Gothic" w:hint="eastAsia"/>
+                  </w:rPr>
+                  <w:t>☐</w:t>
+                </w:r>
+              </w:sdtContent>
+            </w:sdt>
+          </w:p>
+        </w:tc>
+      </w:tr>
+      <w:tr>
+        <w:tc>
+          <w:tcPr>
+            <w:tcW w:w="7479" w:type="dxa"/>
+          </w:tcPr>
+          <w:p>
+            <w:pPr>
+              <w:ind w:left="284"/>
+            </w:pPr>
+            <w:r>
+              <w:rPr>
+                <w:lang w:val="en-US"/>
+              </w:rPr>
+              <w:t>„</w:t>
+            </w:r>
+            <w:proofErr w:type="spellStart"/>
+            <w:r>
+              <w:rPr>
+                <w:rStyle w:val="NAMEZchn"/>
+                <w:lang w:val="en-US"/>
+              </w:rPr>
+              <w:t>EmptyAndSameNameTest.sad</w:t>
+            </w:r>
+            <w:proofErr w:type="spellEnd"/>
+            <w:proofErr w:type="gramStart"/>
+            <w:r>
+              <w:rPr>
+                <w:lang w:val="en-US"/>
+              </w:rPr>
+              <w:t>“ muss</w:t>
+            </w:r>
+            <w:proofErr w:type="gramEnd"/>
+            <w:r>
+              <w:rPr>
+                <w:lang w:val="en-US"/>
+              </w:rPr>
+              <w:t xml:space="preserve"> die </w:t>
+            </w:r>
+            <w:proofErr w:type="spellStart"/>
+            <w:r>
+              <w:rPr>
+                <w:lang w:val="en-GB"/>
+              </w:rPr>
+              <w:t>Fehler</w:t>
+            </w:r>
+            <w:proofErr w:type="spellEnd"/>
+            <w:r>
+              <w:rPr>
+                <w:lang w:val="en-US"/>
+              </w:rPr>
+              <w:br/>
+              <w:t xml:space="preserve">„Ensemble name must be set“ und “Ensemble must have unique name!” </w:t>
+            </w:r>
+            <w:proofErr w:type="spellStart"/>
+            <w:r>
+              <w:rPr>
+                <w:lang w:val="en-GB"/>
+              </w:rPr>
+              <w:t>enthalten</w:t>
+            </w:r>
+            <w:proofErr w:type="spellEnd"/>
+            <w:r>
+              <w:rPr>
+                <w:lang w:val="en-US"/>
+              </w:rPr>
+              <w:t xml:space="preserve">. </w:t>
+            </w:r>
+            <w:r>
+              <w:rPr>
+                <w:lang w:val="en-US"/>
+              </w:rPr>
+              <w:br/>
+            </w:r>
+            <w:r>
+              <w:t xml:space="preserve">Die Namen der Ensembles im Vespucci-Diagramm so anpassen das alle Ensembles einen Namen haben und kein Name doppelt vorkommt. </w:t>
+            </w:r>
+            <w:r>
+              <w:t xml:space="preserve"> </w:t>
+            </w:r>
+            <w:r>
+              <w:t xml:space="preserve">Das so modifiziert Vespucci-Diagramm speichern. Nach dem </w:t>
+            </w:r>
+            <w:r>
+              <w:t xml:space="preserve">Speichern </w:t>
+            </w:r>
+            <w:r>
+              <w:t>darf kein Fehler mehr angezeigt werden.</w:t>
+            </w:r>
+          </w:p>
+        </w:tc>
+        <w:tc>
+          <w:tcPr>
+            <w:tcW w:w="567" w:type="dxa"/>
+            <w:vAlign w:val="center"/>
+          </w:tcPr>
+          <w:p>
+            <w:pPr>
+              <w:jc w:val="center"/>
+            </w:pPr>
+            <w:sdt>
+              <w:sdtPr>
+                <w:id w:val="-1603881036"/>
+              </w:sdtPr>
+              <w:sdtContent>
+                <w:r>
+                  <w:rPr>
+                    <w:rFonts w:ascii="MS Gothic" w:eastAsia="MS Gothic" w:hAnsi="MS Gothic" w:hint="eastAsia"/>
+                  </w:rPr>
+                  <w:t>☐</w:t>
+                </w:r>
+              </w:sdtContent>
+            </w:sdt>
+          </w:p>
+        </w:tc>
+        <w:tc>
+          <w:tcPr>
+            <w:tcW w:w="567" w:type="dxa"/>
+            <w:vAlign w:val="center"/>
+          </w:tcPr>
+          <w:p>
+            <w:pPr>
+              <w:jc w:val="center"/>
+            </w:pPr>
+            <w:sdt>
+              <w:sdtPr>
+                <w:id w:val="-509210527"/>
+              </w:sdtPr>
+              <w:sdtContent>
+                <w:r>
+                  <w:rPr>
+                    <w:rFonts w:ascii="MS Gothic" w:eastAsia="MS Gothic" w:hAnsi="MS Gothic" w:hint="eastAsia"/>
+                  </w:rPr>
+                  <w:t>☐</w:t>
+                </w:r>
+              </w:sdtContent>
+            </w:sdt>
+          </w:p>
+        </w:tc>
+        <w:tc>
+          <w:tcPr>
+            <w:tcW w:w="675" w:type="dxa"/>
+            <w:vAlign w:val="center"/>
+          </w:tcPr>
+          <w:p>
+            <w:pPr>
+              <w:jc w:val="center"/>
+            </w:pPr>
+            <w:sdt>
+              <w:sdtPr>
+                <w:id w:val="-1453397359"/>
+              </w:sdtPr>
               <w:sdtContent>
                 <w:r>
                   <w:rPr>
@@ -20686,6 +21029,897 @@
         </w:tc>
       </w:tr>
     </w:tbl>
+    <w:p/>
+    <w:p>
+      <w:pPr>
+        <w:pStyle w:val="berschrift1"/>
+        <w:numPr>
+          <w:ilvl w:val="1"/>
+          <w:numId w:val="1"/>
+        </w:numPr>
+      </w:pPr>
+      <w:r>
+        <w:t>Connection-</w:t>
+      </w:r>
+      <w:proofErr w:type="spellStart"/>
+      <w:r>
+        <w:t>Assistant</w:t>
+      </w:r>
+      <w:proofErr w:type="spellEnd"/>
+      <w:r>
+        <w:t>-</w:t>
+      </w:r>
+      <w:proofErr w:type="spellStart"/>
+      <w:r>
+        <w:t>Mechanisms</w:t>
+      </w:r>
+      <w:proofErr w:type="spellEnd"/>
+      <w:r>
+        <w:t>:</w:t>
+      </w:r>
+    </w:p>
+    <w:p/>
+    <w:tbl>
+      <w:tblPr>
+        <w:tblStyle w:val="Tabellenraster"/>
+        <w:tblW w:w="0" w:type="auto"/>
+        <w:tblLayout w:type="fixed"/>
+        <w:tblLook w:val="04A0" w:firstRow="1" w:lastRow="0" w:firstColumn="1" w:lastColumn="0" w:noHBand="0" w:noVBand="1"/>
+      </w:tblPr>
+      <w:tblGrid>
+        <w:gridCol w:w="7479"/>
+        <w:gridCol w:w="567"/>
+        <w:gridCol w:w="567"/>
+        <w:gridCol w:w="675"/>
+      </w:tblGrid>
+      <w:tr>
+        <w:tc>
+          <w:tcPr>
+            <w:tcW w:w="7479" w:type="dxa"/>
+            <w:vMerge w:val="restart"/>
+          </w:tcPr>
+          <w:p>
+            <w:pPr>
+              <w:rPr>
+                <w:b/>
+                <w:sz w:val="24"/>
+                <w:szCs w:val="24"/>
+              </w:rPr>
+            </w:pPr>
+            <w:r>
+              <w:rPr>
+                <w:b/>
+                <w:sz w:val="24"/>
+                <w:szCs w:val="24"/>
+              </w:rPr>
+              <w:t>Prozessbeschreibung</w:t>
+            </w:r>
+          </w:p>
+        </w:tc>
+        <w:tc>
+          <w:tcPr>
+            <w:tcW w:w="1809" w:type="dxa"/>
+            <w:gridSpan w:val="3"/>
+          </w:tcPr>
+          <w:p>
+            <w:pPr>
+              <w:rPr>
+                <w:b/>
+                <w:sz w:val="24"/>
+                <w:szCs w:val="24"/>
+              </w:rPr>
+            </w:pPr>
+            <w:r>
+              <w:rPr>
+                <w:b/>
+                <w:sz w:val="24"/>
+                <w:szCs w:val="24"/>
+              </w:rPr>
+              <w:t>Abgenommen</w:t>
+            </w:r>
+          </w:p>
+        </w:tc>
+      </w:tr>
+      <w:tr>
+        <w:tc>
+          <w:tcPr>
+            <w:tcW w:w="7479" w:type="dxa"/>
+            <w:vMerge/>
+          </w:tcPr>
+          <w:p>
+            <w:pPr>
+              <w:rPr>
+                <w:b/>
+                <w:sz w:val="24"/>
+                <w:szCs w:val="24"/>
+              </w:rPr>
+            </w:pPr>
+          </w:p>
+        </w:tc>
+        <w:tc>
+          <w:tcPr>
+            <w:tcW w:w="567" w:type="dxa"/>
+          </w:tcPr>
+          <w:p>
+            <w:pPr>
+              <w:spacing w:after="200" w:line="276" w:lineRule="auto"/>
+              <w:rPr>
+                <w:b/>
+                <w:sz w:val="20"/>
+                <w:szCs w:val="24"/>
+              </w:rPr>
+            </w:pPr>
+            <w:r>
+              <w:rPr>
+                <w:noProof/>
+                <w:sz w:val="20"/>
+                <w:lang w:eastAsia="de-DE"/>
+              </w:rPr>
+              <w:t>32-BitWin</w:t>
+            </w:r>
+          </w:p>
+        </w:tc>
+        <w:tc>
+          <w:tcPr>
+            <w:tcW w:w="567" w:type="dxa"/>
+          </w:tcPr>
+          <w:p>
+            <w:pPr>
+              <w:spacing w:after="200" w:line="276" w:lineRule="auto"/>
+              <w:rPr>
+                <w:b/>
+                <w:sz w:val="20"/>
+                <w:szCs w:val="24"/>
+              </w:rPr>
+            </w:pPr>
+            <w:r>
+              <w:rPr>
+                <w:noProof/>
+                <w:sz w:val="20"/>
+                <w:lang w:eastAsia="de-DE"/>
+              </w:rPr>
+              <w:t>64-BitWin</w:t>
+            </w:r>
+          </w:p>
+        </w:tc>
+        <w:tc>
+          <w:tcPr>
+            <w:tcW w:w="675" w:type="dxa"/>
+          </w:tcPr>
+          <w:p>
+            <w:pPr>
+              <w:spacing w:after="200" w:line="276" w:lineRule="auto"/>
+              <w:rPr>
+                <w:noProof/>
+                <w:sz w:val="20"/>
+                <w:lang w:eastAsia="de-DE"/>
+              </w:rPr>
+            </w:pPr>
+            <w:r>
+              <w:rPr>
+                <w:noProof/>
+                <w:sz w:val="20"/>
+                <w:lang w:eastAsia="de-DE"/>
+              </w:rPr>
+              <w:t>64-Bit OS X</w:t>
+            </w:r>
+          </w:p>
+        </w:tc>
+      </w:tr>
+      <w:tr>
+        <w:tc>
+          <w:tcPr>
+            <w:tcW w:w="7479" w:type="dxa"/>
+          </w:tcPr>
+          <w:p>
+            <w:pPr>
+              <w:ind w:left="284"/>
+            </w:pPr>
+            <w:r>
+              <w:t>Das Vespucci-Diagramm „</w:t>
+            </w:r>
+            <w:r>
+              <w:rPr>
+                <w:rStyle w:val="NAMEZchn"/>
+              </w:rPr>
+              <w:t>Connection-</w:t>
+            </w:r>
+            <w:proofErr w:type="spellStart"/>
+            <w:r>
+              <w:rPr>
+                <w:rStyle w:val="NAMEZchn"/>
+              </w:rPr>
+              <w:t>Assistant</w:t>
+            </w:r>
+            <w:proofErr w:type="spellEnd"/>
+            <w:r>
+              <w:rPr>
+                <w:rStyle w:val="NAMEZchn"/>
+              </w:rPr>
+              <w:t>-</w:t>
+            </w:r>
+            <w:proofErr w:type="spellStart"/>
+            <w:r>
+              <w:rPr>
+                <w:rStyle w:val="NAMEZchn"/>
+              </w:rPr>
+              <w:t>Mechanisms</w:t>
+            </w:r>
+            <w:r>
+              <w:rPr>
+                <w:rStyle w:val="NAMEZchn"/>
+              </w:rPr>
+              <w:t>.sad</w:t>
+            </w:r>
+            <w:proofErr w:type="spellEnd"/>
+            <w:r>
+              <w:t>“ öffnen.</w:t>
+            </w:r>
+          </w:p>
+        </w:tc>
+        <w:tc>
+          <w:tcPr>
+            <w:tcW w:w="567" w:type="dxa"/>
+            <w:vAlign w:val="center"/>
+          </w:tcPr>
+          <w:p>
+            <w:pPr>
+              <w:jc w:val="center"/>
+            </w:pPr>
+            <w:sdt>
+              <w:sdtPr>
+                <w:id w:val="-309483230"/>
+              </w:sdtPr>
+              <w:sdtContent>
+                <w:r>
+                  <w:rPr>
+                    <w:rFonts w:ascii="MS Gothic" w:eastAsia="MS Gothic" w:hAnsi="MS Gothic" w:hint="eastAsia"/>
+                  </w:rPr>
+                  <w:t>☐</w:t>
+                </w:r>
+              </w:sdtContent>
+            </w:sdt>
+          </w:p>
+        </w:tc>
+        <w:tc>
+          <w:tcPr>
+            <w:tcW w:w="567" w:type="dxa"/>
+            <w:vAlign w:val="center"/>
+          </w:tcPr>
+          <w:p>
+            <w:pPr>
+              <w:jc w:val="center"/>
+            </w:pPr>
+            <w:sdt>
+              <w:sdtPr>
+                <w:id w:val="-739404403"/>
+              </w:sdtPr>
+              <w:sdtContent>
+                <w:r>
+                  <w:rPr>
+                    <w:rFonts w:ascii="MS Gothic" w:eastAsia="MS Gothic" w:hAnsi="MS Gothic" w:hint="eastAsia"/>
+                  </w:rPr>
+                  <w:t>☐</w:t>
+                </w:r>
+              </w:sdtContent>
+            </w:sdt>
+          </w:p>
+        </w:tc>
+        <w:tc>
+          <w:tcPr>
+            <w:tcW w:w="675" w:type="dxa"/>
+            <w:vAlign w:val="center"/>
+          </w:tcPr>
+          <w:p>
+            <w:pPr>
+              <w:jc w:val="center"/>
+            </w:pPr>
+            <w:sdt>
+              <w:sdtPr>
+                <w:id w:val="-1844302527"/>
+              </w:sdtPr>
+              <w:sdtContent>
+                <w:r>
+                  <w:rPr>
+                    <w:rFonts w:ascii="MS Gothic" w:eastAsia="MS Gothic" w:hAnsi="MS Gothic" w:hint="eastAsia"/>
+                  </w:rPr>
+                  <w:t>☐</w:t>
+                </w:r>
+              </w:sdtContent>
+            </w:sdt>
+          </w:p>
+        </w:tc>
+      </w:tr>
+      <w:tr>
+        <w:tc>
+          <w:tcPr>
+            <w:tcW w:w="7479" w:type="dxa"/>
+          </w:tcPr>
+          <w:p>
+            <w:pPr>
+              <w:ind w:left="284"/>
+            </w:pPr>
+            <w:r>
+              <w:t>Über die Popup Pfeile am</w:t>
+            </w:r>
+            <w:r>
+              <w:t xml:space="preserve"> Ensemble </w:t>
+            </w:r>
+            <w:r>
+              <w:t>„</w:t>
+            </w:r>
+            <w:r>
+              <w:rPr>
+                <w:rStyle w:val="NAMEZchn"/>
+              </w:rPr>
+              <w:t>1</w:t>
+            </w:r>
+            <w:r>
+              <w:t>“</w:t>
+            </w:r>
+            <w:r>
+              <w:t xml:space="preserve"> </w:t>
+            </w:r>
+            <w:r>
+              <w:t xml:space="preserve"> </w:t>
+            </w:r>
+            <w:proofErr w:type="spellStart"/>
+            <w:r>
+              <w:t>Outgoing</w:t>
+            </w:r>
+            <w:proofErr w:type="spellEnd"/>
+            <w:r>
+              <w:t xml:space="preserve"> </w:t>
+            </w:r>
+            <w:proofErr w:type="spellStart"/>
+            <w:r>
+              <w:t>dependencies</w:t>
+            </w:r>
+            <w:proofErr w:type="spellEnd"/>
+            <w:r>
+              <w:t xml:space="preserve"> mit dem Ensemble „1“ als Source zu den Target Ensembles „</w:t>
+            </w:r>
+            <w:r>
+              <w:rPr>
+                <w:rStyle w:val="NAMEZchn"/>
+              </w:rPr>
+              <w:t>1.1</w:t>
+            </w:r>
+            <w:r>
+              <w:t>“, „</w:t>
+            </w:r>
+            <w:r>
+              <w:rPr>
+                <w:rStyle w:val="NAMEZchn"/>
+              </w:rPr>
+              <w:t>1.2</w:t>
+            </w:r>
+            <w:r>
+              <w:t>“, „</w:t>
+            </w:r>
+            <w:r>
+              <w:rPr>
+                <w:rStyle w:val="NAMEZchn"/>
+              </w:rPr>
+              <w:t>1.3</w:t>
+            </w:r>
+            <w:r>
+              <w:t>“, „</w:t>
+            </w:r>
+            <w:r>
+              <w:rPr>
+                <w:rStyle w:val="NAMEZchn"/>
+              </w:rPr>
+              <w:t>1.4</w:t>
+            </w:r>
+            <w:r>
+              <w:t>“ anlegen.</w:t>
+            </w:r>
+          </w:p>
+        </w:tc>
+        <w:tc>
+          <w:tcPr>
+            <w:tcW w:w="567" w:type="dxa"/>
+            <w:vAlign w:val="center"/>
+          </w:tcPr>
+          <w:p>
+            <w:pPr>
+              <w:jc w:val="center"/>
+            </w:pPr>
+            <w:sdt>
+              <w:sdtPr>
+                <w:id w:val="1965070761"/>
+              </w:sdtPr>
+              <w:sdtContent>
+                <w:r>
+                  <w:rPr>
+                    <w:rFonts w:ascii="MS Gothic" w:eastAsia="MS Gothic" w:hAnsi="MS Gothic" w:hint="eastAsia"/>
+                  </w:rPr>
+                  <w:t>☐</w:t>
+                </w:r>
+              </w:sdtContent>
+            </w:sdt>
+          </w:p>
+        </w:tc>
+        <w:tc>
+          <w:tcPr>
+            <w:tcW w:w="567" w:type="dxa"/>
+            <w:vAlign w:val="center"/>
+          </w:tcPr>
+          <w:p>
+            <w:pPr>
+              <w:jc w:val="center"/>
+            </w:pPr>
+            <w:sdt>
+              <w:sdtPr>
+                <w:id w:val="1008715515"/>
+              </w:sdtPr>
+              <w:sdtContent>
+                <w:r>
+                  <w:rPr>
+                    <w:rFonts w:ascii="MS Gothic" w:eastAsia="MS Gothic" w:hAnsi="MS Gothic" w:hint="eastAsia"/>
+                  </w:rPr>
+                  <w:t>☐</w:t>
+                </w:r>
+              </w:sdtContent>
+            </w:sdt>
+          </w:p>
+        </w:tc>
+        <w:tc>
+          <w:tcPr>
+            <w:tcW w:w="675" w:type="dxa"/>
+            <w:vAlign w:val="center"/>
+          </w:tcPr>
+          <w:p>
+            <w:pPr>
+              <w:jc w:val="center"/>
+            </w:pPr>
+            <w:sdt>
+              <w:sdtPr>
+                <w:id w:val="-180363544"/>
+              </w:sdtPr>
+              <w:sdtContent>
+                <w:r>
+                  <w:rPr>
+                    <w:rFonts w:ascii="MS Gothic" w:eastAsia="MS Gothic" w:hAnsi="MS Gothic" w:hint="eastAsia"/>
+                  </w:rPr>
+                  <w:t>☐</w:t>
+                </w:r>
+              </w:sdtContent>
+            </w:sdt>
+          </w:p>
+        </w:tc>
+      </w:tr>
+      <w:tr>
+        <w:tc>
+          <w:tcPr>
+            <w:tcW w:w="7479" w:type="dxa"/>
+          </w:tcPr>
+          <w:p>
+            <w:pPr>
+              <w:ind w:left="284"/>
+            </w:pPr>
+            <w:r>
+              <w:t>Über die Popup Pfeile am</w:t>
+            </w:r>
+            <w:r>
+              <w:t xml:space="preserve"> Ensemble </w:t>
+            </w:r>
+            <w:r>
+              <w:t>„</w:t>
+            </w:r>
+            <w:r>
+              <w:rPr>
+                <w:rStyle w:val="NAMEZchn"/>
+              </w:rPr>
+              <w:t>2</w:t>
+            </w:r>
+            <w:r>
+              <w:t>“</w:t>
+            </w:r>
+            <w:r>
+              <w:t xml:space="preserve"> </w:t>
+            </w:r>
+            <w:r>
+              <w:t xml:space="preserve"> </w:t>
+            </w:r>
+            <w:proofErr w:type="spellStart"/>
+            <w:r>
+              <w:t>Outgoing</w:t>
+            </w:r>
+            <w:proofErr w:type="spellEnd"/>
+            <w:r>
+              <w:t xml:space="preserve"> </w:t>
+            </w:r>
+            <w:proofErr w:type="spellStart"/>
+            <w:r>
+              <w:t>dependencies</w:t>
+            </w:r>
+            <w:proofErr w:type="spellEnd"/>
+            <w:r>
+              <w:t xml:space="preserve"> mit dem Ensemble </w:t>
+            </w:r>
+            <w:r>
+              <w:t>„</w:t>
+            </w:r>
+            <w:r>
+              <w:rPr>
+                <w:rStyle w:val="NAMEZchn"/>
+              </w:rPr>
+              <w:t>2</w:t>
+            </w:r>
+            <w:r>
+              <w:t>“ als Source zu den Target Ensembles „</w:t>
+            </w:r>
+            <w:r>
+              <w:rPr>
+                <w:rStyle w:val="NAMEZchn"/>
+              </w:rPr>
+              <w:t>2.1</w:t>
+            </w:r>
+            <w:r>
+              <w:t>“, „</w:t>
+            </w:r>
+            <w:r>
+              <w:rPr>
+                <w:rStyle w:val="NAMEZchn"/>
+              </w:rPr>
+              <w:t>2.2</w:t>
+            </w:r>
+            <w:r>
+              <w:t>“, „</w:t>
+            </w:r>
+            <w:r>
+              <w:rPr>
+                <w:rStyle w:val="NAMEZchn"/>
+              </w:rPr>
+              <w:t>2.3</w:t>
+            </w:r>
+            <w:r>
+              <w:t>“, „</w:t>
+            </w:r>
+            <w:r>
+              <w:rPr>
+                <w:rStyle w:val="NAMEZchn"/>
+              </w:rPr>
+              <w:t>2.4</w:t>
+            </w:r>
+            <w:r>
+              <w:t>“ anlegen.</w:t>
+            </w:r>
+          </w:p>
+        </w:tc>
+        <w:tc>
+          <w:tcPr>
+            <w:tcW w:w="567" w:type="dxa"/>
+            <w:vAlign w:val="center"/>
+          </w:tcPr>
+          <w:p>
+            <w:pPr>
+              <w:jc w:val="center"/>
+              <w:rPr>
+                <w:rFonts w:ascii="MS Gothic" w:eastAsia="MS Gothic" w:hAnsi="MS Gothic" w:hint="eastAsia"/>
+              </w:rPr>
+            </w:pPr>
+          </w:p>
+        </w:tc>
+        <w:tc>
+          <w:tcPr>
+            <w:tcW w:w="567" w:type="dxa"/>
+            <w:vAlign w:val="center"/>
+          </w:tcPr>
+          <w:p>
+            <w:pPr>
+              <w:jc w:val="center"/>
+              <w:rPr>
+                <w:rFonts w:ascii="MS Gothic" w:eastAsia="MS Gothic" w:hAnsi="MS Gothic" w:hint="eastAsia"/>
+              </w:rPr>
+            </w:pPr>
+          </w:p>
+        </w:tc>
+        <w:tc>
+          <w:tcPr>
+            <w:tcW w:w="675" w:type="dxa"/>
+            <w:vAlign w:val="center"/>
+          </w:tcPr>
+          <w:p>
+            <w:pPr>
+              <w:jc w:val="center"/>
+              <w:rPr>
+                <w:rFonts w:ascii="MS Gothic" w:eastAsia="MS Gothic" w:hAnsi="MS Gothic" w:hint="eastAsia"/>
+              </w:rPr>
+            </w:pPr>
+          </w:p>
+        </w:tc>
+      </w:tr>
+      <w:tr>
+        <w:tc>
+          <w:tcPr>
+            <w:tcW w:w="7479" w:type="dxa"/>
+          </w:tcPr>
+          <w:p>
+            <w:pPr>
+              <w:ind w:left="284"/>
+            </w:pPr>
+            <w:r>
+              <w:t>Über die Popup Pfeile am</w:t>
+            </w:r>
+            <w:r>
+              <w:t xml:space="preserve"> Ensemble </w:t>
+            </w:r>
+            <w:r>
+              <w:t>„</w:t>
+            </w:r>
+            <w:r>
+              <w:rPr>
+                <w:rStyle w:val="NAMEZchn"/>
+              </w:rPr>
+              <w:t>1</w:t>
+            </w:r>
+            <w:r>
+              <w:t>“</w:t>
+            </w:r>
+            <w:r>
+              <w:t xml:space="preserve"> </w:t>
+            </w:r>
+            <w:r>
+              <w:t xml:space="preserve"> </w:t>
+            </w:r>
+            <w:proofErr w:type="spellStart"/>
+            <w:r>
+              <w:t>Incoming</w:t>
+            </w:r>
+            <w:proofErr w:type="spellEnd"/>
+            <w:r>
+              <w:t xml:space="preserve"> </w:t>
+            </w:r>
+            <w:proofErr w:type="spellStart"/>
+            <w:r>
+              <w:t>dependencies</w:t>
+            </w:r>
+            <w:proofErr w:type="spellEnd"/>
+            <w:r>
+              <w:t xml:space="preserve"> mit dem Ensemble „</w:t>
+            </w:r>
+            <w:r>
+              <w:rPr>
+                <w:rStyle w:val="NAMEZchn"/>
+              </w:rPr>
+              <w:t>1</w:t>
+            </w:r>
+            <w:r>
+              <w:t xml:space="preserve">“ als </w:t>
+            </w:r>
+            <w:r>
+              <w:t>Target von den Source</w:t>
+            </w:r>
+            <w:r>
+              <w:t xml:space="preserve"> Ensembles „</w:t>
+            </w:r>
+            <w:r>
+              <w:rPr>
+                <w:rStyle w:val="NAMEZchn"/>
+              </w:rPr>
+              <w:t>1.1</w:t>
+            </w:r>
+            <w:r>
+              <w:t>“, „</w:t>
+            </w:r>
+            <w:r>
+              <w:rPr>
+                <w:rStyle w:val="NAMEZchn"/>
+              </w:rPr>
+              <w:t>1.2</w:t>
+            </w:r>
+            <w:r>
+              <w:t>“, „</w:t>
+            </w:r>
+            <w:r>
+              <w:rPr>
+                <w:rStyle w:val="NAMEZchn"/>
+              </w:rPr>
+              <w:t>1.3</w:t>
+            </w:r>
+            <w:r>
+              <w:t>“, „</w:t>
+            </w:r>
+            <w:r>
+              <w:rPr>
+                <w:rStyle w:val="NAMEZchn"/>
+              </w:rPr>
+              <w:t>1.4</w:t>
+            </w:r>
+            <w:r>
+              <w:t>“ anlegen.</w:t>
+            </w:r>
+          </w:p>
+        </w:tc>
+        <w:tc>
+          <w:tcPr>
+            <w:tcW w:w="567" w:type="dxa"/>
+            <w:vAlign w:val="center"/>
+          </w:tcPr>
+          <w:p>
+            <w:pPr>
+              <w:jc w:val="center"/>
+              <w:rPr>
+                <w:rFonts w:ascii="MS Gothic" w:eastAsia="MS Gothic" w:hAnsi="MS Gothic" w:hint="eastAsia"/>
+              </w:rPr>
+            </w:pPr>
+          </w:p>
+        </w:tc>
+        <w:tc>
+          <w:tcPr>
+            <w:tcW w:w="567" w:type="dxa"/>
+            <w:vAlign w:val="center"/>
+          </w:tcPr>
+          <w:p>
+            <w:pPr>
+              <w:jc w:val="center"/>
+              <w:rPr>
+                <w:rFonts w:ascii="MS Gothic" w:eastAsia="MS Gothic" w:hAnsi="MS Gothic" w:hint="eastAsia"/>
+              </w:rPr>
+            </w:pPr>
+          </w:p>
+        </w:tc>
+        <w:tc>
+          <w:tcPr>
+            <w:tcW w:w="675" w:type="dxa"/>
+            <w:vAlign w:val="center"/>
+          </w:tcPr>
+          <w:p>
+            <w:pPr>
+              <w:jc w:val="center"/>
+              <w:rPr>
+                <w:rFonts w:ascii="MS Gothic" w:eastAsia="MS Gothic" w:hAnsi="MS Gothic" w:hint="eastAsia"/>
+              </w:rPr>
+            </w:pPr>
+          </w:p>
+        </w:tc>
+      </w:tr>
+      <w:tr>
+        <w:tc>
+          <w:tcPr>
+            <w:tcW w:w="7479" w:type="dxa"/>
+          </w:tcPr>
+          <w:p>
+            <w:pPr>
+              <w:ind w:left="284"/>
+            </w:pPr>
+            <w:r>
+              <w:t>Über die Popup Pfeile am</w:t>
+            </w:r>
+            <w:r>
+              <w:t xml:space="preserve"> Ensemble </w:t>
+            </w:r>
+            <w:r>
+              <w:t>„</w:t>
+            </w:r>
+            <w:r>
+              <w:rPr>
+                <w:rStyle w:val="NAMEZchn"/>
+              </w:rPr>
+              <w:t>2</w:t>
+            </w:r>
+            <w:r>
+              <w:t>“</w:t>
+            </w:r>
+            <w:r>
+              <w:t xml:space="preserve"> </w:t>
+            </w:r>
+            <w:r>
+              <w:t xml:space="preserve"> </w:t>
+            </w:r>
+            <w:proofErr w:type="spellStart"/>
+            <w:r>
+              <w:t>Incoming</w:t>
+            </w:r>
+            <w:proofErr w:type="spellEnd"/>
+            <w:r>
+              <w:t xml:space="preserve"> </w:t>
+            </w:r>
+            <w:proofErr w:type="spellStart"/>
+            <w:r>
+              <w:t>dependencies</w:t>
+            </w:r>
+            <w:proofErr w:type="spellEnd"/>
+            <w:r>
+              <w:t xml:space="preserve"> mit dem Ensemble „</w:t>
+            </w:r>
+            <w:r>
+              <w:rPr>
+                <w:rStyle w:val="NAMEZchn"/>
+              </w:rPr>
+              <w:t>2</w:t>
+            </w:r>
+            <w:r>
+              <w:t>“ als Target von den Source Ensembles „</w:t>
+            </w:r>
+            <w:r>
+              <w:rPr>
+                <w:rStyle w:val="NAMEZchn"/>
+              </w:rPr>
+              <w:t>2.1</w:t>
+            </w:r>
+            <w:r>
+              <w:t>“, „</w:t>
+            </w:r>
+            <w:r>
+              <w:rPr>
+                <w:rStyle w:val="NAMEZchn"/>
+              </w:rPr>
+              <w:t>2.2</w:t>
+            </w:r>
+            <w:r>
+              <w:t>“, „</w:t>
+            </w:r>
+            <w:r>
+              <w:rPr>
+                <w:rStyle w:val="NAMEZchn"/>
+              </w:rPr>
+              <w:t>2.3</w:t>
+            </w:r>
+            <w:r>
+              <w:t>“, „</w:t>
+            </w:r>
+            <w:r>
+              <w:rPr>
+                <w:rStyle w:val="NAMEZchn"/>
+              </w:rPr>
+              <w:t>2.4</w:t>
+            </w:r>
+            <w:r>
+              <w:t>“ anlegen.</w:t>
+            </w:r>
+          </w:p>
+        </w:tc>
+        <w:tc>
+          <w:tcPr>
+            <w:tcW w:w="567" w:type="dxa"/>
+            <w:vAlign w:val="center"/>
+          </w:tcPr>
+          <w:p>
+            <w:pPr>
+              <w:jc w:val="center"/>
+              <w:rPr>
+                <w:rFonts w:ascii="MS Gothic" w:eastAsia="MS Gothic" w:hAnsi="MS Gothic" w:hint="eastAsia"/>
+              </w:rPr>
+            </w:pPr>
+          </w:p>
+        </w:tc>
+        <w:tc>
+          <w:tcPr>
+            <w:tcW w:w="567" w:type="dxa"/>
+            <w:vAlign w:val="center"/>
+          </w:tcPr>
+          <w:p>
+            <w:pPr>
+              <w:jc w:val="center"/>
+              <w:rPr>
+                <w:rFonts w:ascii="MS Gothic" w:eastAsia="MS Gothic" w:hAnsi="MS Gothic" w:hint="eastAsia"/>
+              </w:rPr>
+            </w:pPr>
+          </w:p>
+        </w:tc>
+        <w:tc>
+          <w:tcPr>
+            <w:tcW w:w="675" w:type="dxa"/>
+            <w:vAlign w:val="center"/>
+          </w:tcPr>
+          <w:p>
+            <w:pPr>
+              <w:jc w:val="center"/>
+              <w:rPr>
+                <w:rFonts w:ascii="MS Gothic" w:eastAsia="MS Gothic" w:hAnsi="MS Gothic" w:hint="eastAsia"/>
+              </w:rPr>
+            </w:pPr>
+          </w:p>
+        </w:tc>
+      </w:tr>
+    </w:tbl>
+    <w:p/>
+    <w:p/>
+    <w:p/>
     <w:p>
       <w:pPr>
         <w:pStyle w:val="berschrift1"/>
@@ -20695,9 +21929,9 @@
         </w:numPr>
         <w:jc w:val="both"/>
       </w:pPr>
-      <w:bookmarkStart w:id="14" w:name="_Toc286607508"/>
+      <w:bookmarkStart w:id="14" w:name="_Toc288746298"/>
       <w:r>
-        <w:t>Diagramm-Validierung:</w:t>
+        <w:t>Architektur-Validierung:</w:t>
       </w:r>
       <w:bookmarkEnd w:id="14"/>
     </w:p>
@@ -20858,539 +22092,6 @@
               <w:ind w:left="284"/>
             </w:pPr>
             <w:r>
-              <w:rPr>
-                <w:lang w:val="en-GB"/>
-              </w:rPr>
-              <w:t>„</w:t>
-            </w:r>
-            <w:proofErr w:type="spellStart"/>
-            <w:r>
-              <w:rPr>
-                <w:rStyle w:val="NAMEZchn"/>
-                <w:lang w:val="en-GB"/>
-              </w:rPr>
-              <w:t>DerivedTest.sad</w:t>
-            </w:r>
-            <w:proofErr w:type="spellEnd"/>
-            <w:r>
-              <w:rPr>
-                <w:lang w:val="en-GB"/>
-              </w:rPr>
-              <w:t xml:space="preserve">“ muss den </w:t>
-            </w:r>
-            <w:proofErr w:type="spellStart"/>
-            <w:r>
-              <w:rPr>
-                <w:lang w:val="en-US"/>
-              </w:rPr>
-              <w:t>Fehler</w:t>
-            </w:r>
-            <w:proofErr w:type="spellEnd"/>
-            <w:r>
-              <w:rPr>
-                <w:lang w:val="en-GB"/>
-              </w:rPr>
-              <w:t xml:space="preserve"> „Queries of </w:t>
-            </w:r>
-            <w:proofErr w:type="spellStart"/>
-            <w:r>
-              <w:rPr>
-                <w:lang w:val="en-GB"/>
-              </w:rPr>
-              <w:t>non leaf</w:t>
-            </w:r>
-            <w:proofErr w:type="spellEnd"/>
-            <w:r>
-              <w:rPr>
-                <w:lang w:val="en-GB"/>
-              </w:rPr>
-              <w:t xml:space="preserve"> </w:t>
-            </w:r>
-            <w:r>
-              <w:rPr>
-                <w:lang w:val="en-GB"/>
-              </w:rPr>
-              <w:t>E</w:t>
-            </w:r>
-            <w:r>
-              <w:rPr>
-                <w:lang w:val="en-GB"/>
-              </w:rPr>
-              <w:t>nsemble</w:t>
-            </w:r>
-            <w:r>
-              <w:rPr>
-                <w:lang w:val="en-GB"/>
-              </w:rPr>
-              <w:t>s</w:t>
-            </w:r>
-            <w:r>
-              <w:rPr>
-                <w:lang w:val="en-GB"/>
-              </w:rPr>
-              <w:t xml:space="preserve"> must be derived“ </w:t>
-            </w:r>
-            <w:proofErr w:type="spellStart"/>
-            <w:r>
-              <w:rPr>
-                <w:lang w:val="en-US"/>
-              </w:rPr>
-              <w:t>anzeigen</w:t>
-            </w:r>
-            <w:proofErr w:type="spellEnd"/>
-            <w:r>
-              <w:rPr>
-                <w:lang w:val="en-GB"/>
-              </w:rPr>
-              <w:t>.</w:t>
-            </w:r>
-            <w:r>
-              <w:rPr>
-                <w:lang w:val="en-GB"/>
-              </w:rPr>
-              <w:t xml:space="preserve"> </w:t>
-            </w:r>
-            <w:r>
-              <w:t>Die</w:t>
-            </w:r>
-            <w:r>
-              <w:t xml:space="preserve"> Query des zu dem Fehler gehörenden Ensembles </w:t>
-            </w:r>
-            <w:r>
-              <w:t>muss auf</w:t>
-            </w:r>
-            <w:r>
-              <w:t xml:space="preserve"> </w:t>
-            </w:r>
-            <w:proofErr w:type="spellStart"/>
-            <w:r>
-              <w:rPr>
-                <w:rStyle w:val="WERTZchn"/>
-              </w:rPr>
-              <w:t>derived</w:t>
-            </w:r>
-            <w:proofErr w:type="spellEnd"/>
-            <w:r>
-              <w:t xml:space="preserve"> gesetzt </w:t>
-            </w:r>
-            <w:r>
-              <w:t>werden. Danach muss das Diagramm gespeichert werden.</w:t>
-            </w:r>
-            <w:r>
-              <w:t xml:space="preserve"> </w:t>
-            </w:r>
-            <w:r>
-              <w:t>Nach dem Speichern darf der Fehler nicht mehr angezeigt werden.</w:t>
-            </w:r>
-          </w:p>
-        </w:tc>
-        <w:tc>
-          <w:tcPr>
-            <w:tcW w:w="567" w:type="dxa"/>
-            <w:vAlign w:val="center"/>
-          </w:tcPr>
-          <w:p>
-            <w:pPr>
-              <w:jc w:val="center"/>
-            </w:pPr>
-            <w:sdt>
-              <w:sdtPr>
-                <w:id w:val="560530607"/>
-              </w:sdtPr>
-              <w:sdtEndPr/>
-              <w:sdtContent>
-                <w:r>
-                  <w:rPr>
-                    <w:rFonts w:ascii="MS Gothic" w:eastAsia="MS Gothic" w:hAnsi="MS Gothic" w:hint="eastAsia"/>
-                  </w:rPr>
-                  <w:t>☐</w:t>
-                </w:r>
-              </w:sdtContent>
-            </w:sdt>
-          </w:p>
-        </w:tc>
-        <w:tc>
-          <w:tcPr>
-            <w:tcW w:w="567" w:type="dxa"/>
-            <w:vAlign w:val="center"/>
-          </w:tcPr>
-          <w:p>
-            <w:pPr>
-              <w:jc w:val="center"/>
-            </w:pPr>
-            <w:sdt>
-              <w:sdtPr>
-                <w:id w:val="-1520857"/>
-              </w:sdtPr>
-              <w:sdtEndPr/>
-              <w:sdtContent>
-                <w:r>
-                  <w:rPr>
-                    <w:rFonts w:ascii="MS Gothic" w:eastAsia="MS Gothic" w:hAnsi="MS Gothic" w:hint="eastAsia"/>
-                  </w:rPr>
-                  <w:t>☐</w:t>
-                </w:r>
-              </w:sdtContent>
-            </w:sdt>
-          </w:p>
-        </w:tc>
-        <w:tc>
-          <w:tcPr>
-            <w:tcW w:w="675" w:type="dxa"/>
-            <w:vAlign w:val="center"/>
-          </w:tcPr>
-          <w:p>
-            <w:pPr>
-              <w:jc w:val="center"/>
-            </w:pPr>
-            <w:sdt>
-              <w:sdtPr>
-                <w:id w:val="-112135565"/>
-              </w:sdtPr>
-              <w:sdtEndPr/>
-              <w:sdtContent>
-                <w:r>
-                  <w:rPr>
-                    <w:rFonts w:ascii="MS Gothic" w:eastAsia="MS Gothic" w:hAnsi="MS Gothic" w:hint="eastAsia"/>
-                  </w:rPr>
-                  <w:t>☐</w:t>
-                </w:r>
-              </w:sdtContent>
-            </w:sdt>
-          </w:p>
-        </w:tc>
-      </w:tr>
-      <w:tr>
-        <w:tc>
-          <w:tcPr>
-            <w:tcW w:w="7479" w:type="dxa"/>
-          </w:tcPr>
-          <w:p>
-            <w:pPr>
-              <w:ind w:left="284"/>
-            </w:pPr>
-            <w:r>
-              <w:rPr>
-                <w:lang w:val="en-US"/>
-              </w:rPr>
-              <w:t>„</w:t>
-            </w:r>
-            <w:proofErr w:type="spellStart"/>
-            <w:r>
-              <w:rPr>
-                <w:rStyle w:val="NAMEZchn"/>
-                <w:lang w:val="en-US"/>
-              </w:rPr>
-              <w:t>EmptyAndSameNameTest.sad</w:t>
-            </w:r>
-            <w:proofErr w:type="spellEnd"/>
-            <w:r>
-              <w:rPr>
-                <w:lang w:val="en-US"/>
-              </w:rPr>
-              <w:t xml:space="preserve">“ muss die </w:t>
-            </w:r>
-            <w:proofErr w:type="spellStart"/>
-            <w:r>
-              <w:rPr>
-                <w:lang w:val="en-GB"/>
-              </w:rPr>
-              <w:t>Fehler</w:t>
-            </w:r>
-            <w:proofErr w:type="spellEnd"/>
-            <w:r>
-              <w:rPr>
-                <w:lang w:val="en-US"/>
-              </w:rPr>
-              <w:br/>
-              <w:t xml:space="preserve">„Ensemble name must be set“ und “Ensemble must have unique name!” </w:t>
-            </w:r>
-            <w:proofErr w:type="spellStart"/>
-            <w:r>
-              <w:rPr>
-                <w:lang w:val="en-GB"/>
-              </w:rPr>
-              <w:t>enthalten</w:t>
-            </w:r>
-            <w:proofErr w:type="spellEnd"/>
-            <w:r>
-              <w:rPr>
-                <w:lang w:val="en-US"/>
-              </w:rPr>
-              <w:t xml:space="preserve">. </w:t>
-            </w:r>
-            <w:r>
-              <w:rPr>
-                <w:lang w:val="en-US"/>
-              </w:rPr>
-              <w:br/>
-            </w:r>
-            <w:r>
-              <w:t xml:space="preserve">Die Namen der Ensembles im Vespucci-Diagramm so anpassen das alle Ensembles einen Namen haben und kein Name doppelt vorkommt. </w:t>
-            </w:r>
-            <w:r>
-              <w:t xml:space="preserve"> </w:t>
-            </w:r>
-            <w:r>
-              <w:t xml:space="preserve">Das so modifiziert Vespucci-Diagramm speichern. Nach dem </w:t>
-            </w:r>
-            <w:r>
-              <w:t xml:space="preserve">Speichern </w:t>
-            </w:r>
-            <w:r>
-              <w:t>darf kein Fehler mehr angezeigt werden.</w:t>
-            </w:r>
-          </w:p>
-        </w:tc>
-        <w:tc>
-          <w:tcPr>
-            <w:tcW w:w="567" w:type="dxa"/>
-            <w:vAlign w:val="center"/>
-          </w:tcPr>
-          <w:p>
-            <w:pPr>
-              <w:jc w:val="center"/>
-            </w:pPr>
-            <w:sdt>
-              <w:sdtPr>
-                <w:id w:val="-1603881036"/>
-              </w:sdtPr>
-              <w:sdtEndPr/>
-              <w:sdtContent>
-                <w:r>
-                  <w:rPr>
-                    <w:rFonts w:ascii="MS Gothic" w:eastAsia="MS Gothic" w:hAnsi="MS Gothic" w:hint="eastAsia"/>
-                  </w:rPr>
-                  <w:t>☐</w:t>
-                </w:r>
-              </w:sdtContent>
-            </w:sdt>
-          </w:p>
-        </w:tc>
-        <w:tc>
-          <w:tcPr>
-            <w:tcW w:w="567" w:type="dxa"/>
-            <w:vAlign w:val="center"/>
-          </w:tcPr>
-          <w:p>
-            <w:pPr>
-              <w:jc w:val="center"/>
-            </w:pPr>
-            <w:sdt>
-              <w:sdtPr>
-                <w:id w:val="-509210527"/>
-              </w:sdtPr>
-              <w:sdtEndPr/>
-              <w:sdtContent>
-                <w:r>
-                  <w:rPr>
-                    <w:rFonts w:ascii="MS Gothic" w:eastAsia="MS Gothic" w:hAnsi="MS Gothic" w:hint="eastAsia"/>
-                  </w:rPr>
-                  <w:t>☐</w:t>
-                </w:r>
-              </w:sdtContent>
-            </w:sdt>
-          </w:p>
-        </w:tc>
-        <w:tc>
-          <w:tcPr>
-            <w:tcW w:w="675" w:type="dxa"/>
-            <w:vAlign w:val="center"/>
-          </w:tcPr>
-          <w:p>
-            <w:pPr>
-              <w:jc w:val="center"/>
-            </w:pPr>
-            <w:sdt>
-              <w:sdtPr>
-                <w:id w:val="-1453397359"/>
-              </w:sdtPr>
-              <w:sdtEndPr/>
-              <w:sdtContent>
-                <w:r>
-                  <w:rPr>
-                    <w:rFonts w:ascii="MS Gothic" w:eastAsia="MS Gothic" w:hAnsi="MS Gothic" w:hint="eastAsia"/>
-                  </w:rPr>
-                  <w:t>☐</w:t>
-                </w:r>
-              </w:sdtContent>
-            </w:sdt>
-          </w:p>
-        </w:tc>
-      </w:tr>
-    </w:tbl>
-    <w:p>
-      <w:pPr>
-        <w:pStyle w:val="berschrift1"/>
-        <w:numPr>
-          <w:ilvl w:val="1"/>
-          <w:numId w:val="1"/>
-        </w:numPr>
-        <w:jc w:val="both"/>
-      </w:pPr>
-      <w:bookmarkStart w:id="15" w:name="_Toc286607509"/>
-      <w:r>
-        <w:t>Architektur-Validierung:</w:t>
-      </w:r>
-      <w:bookmarkEnd w:id="15"/>
-    </w:p>
-    <w:tbl>
-      <w:tblPr>
-        <w:tblStyle w:val="Tabellenraster"/>
-        <w:tblW w:w="0" w:type="auto"/>
-        <w:tblLayout w:type="fixed"/>
-        <w:tblLook w:val="04A0" w:firstRow="1" w:lastRow="0" w:firstColumn="1" w:lastColumn="0" w:noHBand="0" w:noVBand="1"/>
-      </w:tblPr>
-      <w:tblGrid>
-        <w:gridCol w:w="7479"/>
-        <w:gridCol w:w="567"/>
-        <w:gridCol w:w="567"/>
-        <w:gridCol w:w="675"/>
-      </w:tblGrid>
-      <w:tr>
-        <w:tc>
-          <w:tcPr>
-            <w:tcW w:w="7479" w:type="dxa"/>
-            <w:vMerge w:val="restart"/>
-          </w:tcPr>
-          <w:p>
-            <w:pPr>
-              <w:rPr>
-                <w:b/>
-                <w:sz w:val="24"/>
-                <w:szCs w:val="24"/>
-              </w:rPr>
-            </w:pPr>
-            <w:r>
-              <w:rPr>
-                <w:b/>
-                <w:sz w:val="24"/>
-                <w:szCs w:val="24"/>
-              </w:rPr>
-              <w:t>Prozessbeschreibung</w:t>
-            </w:r>
-          </w:p>
-        </w:tc>
-        <w:tc>
-          <w:tcPr>
-            <w:tcW w:w="1809" w:type="dxa"/>
-            <w:gridSpan w:val="3"/>
-          </w:tcPr>
-          <w:p>
-            <w:pPr>
-              <w:rPr>
-                <w:b/>
-                <w:sz w:val="24"/>
-                <w:szCs w:val="24"/>
-              </w:rPr>
-            </w:pPr>
-            <w:r>
-              <w:rPr>
-                <w:b/>
-                <w:sz w:val="24"/>
-                <w:szCs w:val="24"/>
-              </w:rPr>
-              <w:t>Abgenommen</w:t>
-            </w:r>
-          </w:p>
-        </w:tc>
-      </w:tr>
-      <w:tr>
-        <w:tc>
-          <w:tcPr>
-            <w:tcW w:w="7479" w:type="dxa"/>
-            <w:vMerge/>
-          </w:tcPr>
-          <w:p>
-            <w:pPr>
-              <w:rPr>
-                <w:b/>
-                <w:sz w:val="24"/>
-                <w:szCs w:val="24"/>
-              </w:rPr>
-            </w:pPr>
-          </w:p>
-        </w:tc>
-        <w:tc>
-          <w:tcPr>
-            <w:tcW w:w="567" w:type="dxa"/>
-          </w:tcPr>
-          <w:p>
-            <w:pPr>
-              <w:spacing w:after="200" w:line="276" w:lineRule="auto"/>
-              <w:rPr>
-                <w:b/>
-                <w:sz w:val="20"/>
-                <w:szCs w:val="24"/>
-              </w:rPr>
-            </w:pPr>
-            <w:r>
-              <w:rPr>
-                <w:noProof/>
-                <w:sz w:val="20"/>
-                <w:lang w:eastAsia="de-DE"/>
-              </w:rPr>
-              <w:t>32-BitWin</w:t>
-            </w:r>
-          </w:p>
-        </w:tc>
-        <w:tc>
-          <w:tcPr>
-            <w:tcW w:w="567" w:type="dxa"/>
-          </w:tcPr>
-          <w:p>
-            <w:pPr>
-              <w:spacing w:after="200" w:line="276" w:lineRule="auto"/>
-              <w:rPr>
-                <w:b/>
-                <w:sz w:val="20"/>
-                <w:szCs w:val="24"/>
-              </w:rPr>
-            </w:pPr>
-            <w:r>
-              <w:rPr>
-                <w:noProof/>
-                <w:sz w:val="20"/>
-                <w:lang w:eastAsia="de-DE"/>
-              </w:rPr>
-              <w:t>64-BitWin</w:t>
-            </w:r>
-          </w:p>
-        </w:tc>
-        <w:tc>
-          <w:tcPr>
-            <w:tcW w:w="675" w:type="dxa"/>
-          </w:tcPr>
-          <w:p>
-            <w:pPr>
-              <w:spacing w:after="200" w:line="276" w:lineRule="auto"/>
-              <w:rPr>
-                <w:noProof/>
-                <w:sz w:val="20"/>
-                <w:lang w:eastAsia="de-DE"/>
-              </w:rPr>
-            </w:pPr>
-            <w:r>
-              <w:rPr>
-                <w:noProof/>
-                <w:sz w:val="20"/>
-                <w:lang w:eastAsia="de-DE"/>
-              </w:rPr>
-              <w:t>64-Bit OS X</w:t>
-            </w:r>
-          </w:p>
-        </w:tc>
-      </w:tr>
-      <w:tr>
-        <w:tc>
-          <w:tcPr>
-            <w:tcW w:w="7479" w:type="dxa"/>
-          </w:tcPr>
-          <w:p>
-            <w:pPr>
-              <w:ind w:left="284"/>
-            </w:pPr>
-            <w:r>
               <w:t>Alle „</w:t>
             </w:r>
             <w:proofErr w:type="spellStart"/>
@@ -21921,11 +22622,11 @@
         </w:numPr>
         <w:jc w:val="both"/>
       </w:pPr>
-      <w:bookmarkStart w:id="16" w:name="_Toc286607510"/>
+      <w:bookmarkStart w:id="15" w:name="_Toc288746299"/>
       <w:r>
         <w:t>Anmerkungen</w:t>
       </w:r>
-      <w:bookmarkEnd w:id="16"/>
+      <w:bookmarkEnd w:id="15"/>
     </w:p>
     <w:tbl>
       <w:tblPr>
@@ -21966,11 +22667,11 @@
         </w:numPr>
         <w:jc w:val="both"/>
       </w:pPr>
-      <w:bookmarkStart w:id="17" w:name="_Toc286607511"/>
+      <w:bookmarkStart w:id="16" w:name="_Toc288746300"/>
       <w:r>
         <w:t>Abschluss</w:t>
       </w:r>
-      <w:bookmarkEnd w:id="17"/>
+      <w:bookmarkEnd w:id="16"/>
     </w:p>
     <w:tbl>
       <w:tblPr>
@@ -26119,7 +26820,7 @@
 </file>
 
 <file path=customXml/itemProps1.xml><?xml version="1.0" encoding="utf-8"?>
-<ds:datastoreItem xmlns:ds="http://schemas.openxmlformats.org/officeDocument/2006/customXml" ds:itemID="{AC980B60-F7C7-479B-8F67-21B4242571B6}">
+<ds:datastoreItem xmlns:ds="http://schemas.openxmlformats.org/officeDocument/2006/customXml" ds:itemID="{DCD11C86-C569-4E0F-8517-17EFD4B6A342}">
   <ds:schemaRefs>
     <ds:schemaRef ds:uri="http://schemas.openxmlformats.org/officeDocument/2006/bibliography"/>
   </ds:schemaRefs>

</xml_diff>

<commit_message>
checkliste: add copy and paste
</commit_message>
<xml_diff>
--- a/de.tud.cs.st.vespucci.diagram/Doc/Checkliste_Vespucci.docx
+++ b/de.tud.cs.st.vespucci.diagram/Doc/Checkliste_Vespucci.docx
@@ -10159,19 +10159,11 @@
               <w:t>BorderFactory</w:t>
             </w:r>
             <w:proofErr w:type="spellEnd"/>
-            <w:proofErr w:type="gramStart"/>
             <w:r>
               <w:rPr>
                 <w:lang w:val="en-US"/>
               </w:rPr>
-              <w:t>“  in</w:t>
-            </w:r>
-            <w:proofErr w:type="gramEnd"/>
-            <w:r>
-              <w:rPr>
-                <w:lang w:val="en-US"/>
-              </w:rPr>
-              <w:t xml:space="preserve"> „</w:t>
+              <w:t>“  in „</w:t>
             </w:r>
             <w:proofErr w:type="spellStart"/>
             <w:r>
@@ -13689,21 +13681,7 @@
               <w:rPr>
                 <w:rStyle w:val="WERTZchn"/>
               </w:rPr>
-              <w:t>d$“)(„</w:t>
-            </w:r>
-            <w:proofErr w:type="gramStart"/>
-            <w:r>
-              <w:rPr>
-                <w:rStyle w:val="WERTZchn"/>
-              </w:rPr>
-              <w:t>!§</w:t>
-            </w:r>
-            <w:proofErr w:type="gramEnd"/>
-            <w:r>
-              <w:rPr>
-                <w:rStyle w:val="WERTZchn"/>
-              </w:rPr>
-              <w:t>ß0kQ</w:t>
+              <w:t>d$“)(„!§ß0kQ</w:t>
             </w:r>
             <w:r>
               <w:t>, die Query des Ensembles mit dem Namen „</w:t>
@@ -19987,23 +19965,7 @@
                 <w:rStyle w:val="NAMEZchn"/>
                 <w:lang w:val="en-US"/>
               </w:rPr>
-              <w:t xml:space="preserve"> </w:t>
-            </w:r>
-            <w:proofErr w:type="gramStart"/>
-            <w:r>
-              <w:rPr>
-                <w:rStyle w:val="NAMEZchn"/>
-                <w:lang w:val="en-US"/>
-              </w:rPr>
-              <w:t>or</w:t>
-            </w:r>
-            <w:proofErr w:type="gramEnd"/>
-            <w:r>
-              <w:rPr>
-                <w:rStyle w:val="NAMEZchn"/>
-                <w:lang w:val="en-US"/>
-              </w:rPr>
-              <w:t xml:space="preserve"> package('</w:t>
+              <w:t xml:space="preserve"> or package('</w:t>
             </w:r>
             <w:proofErr w:type="spellStart"/>
             <w:r>
@@ -20503,12 +20465,6 @@
       </w:r>
       <w:bookmarkEnd w:id="13"/>
     </w:p>
-    <w:p>
-      <w:pPr>
-        <w:pStyle w:val="Listenabsatz"/>
-        <w:ind w:left="360"/>
-      </w:pPr>
-    </w:p>
     <w:tbl>
       <w:tblPr>
         <w:tblStyle w:val="Tabellenraster"/>
@@ -20805,6 +20761,7 @@
               <w:sdtPr>
                 <w:id w:val="560530607"/>
               </w:sdtPr>
+              <w:sdtEndPr/>
               <w:sdtContent>
                 <w:r>
                   <w:rPr>
@@ -20829,6 +20786,7 @@
               <w:sdtPr>
                 <w:id w:val="-1520857"/>
               </w:sdtPr>
+              <w:sdtEndPr/>
               <w:sdtContent>
                 <w:r>
                   <w:rPr>
@@ -20853,6 +20811,7 @@
               <w:sdtPr>
                 <w:id w:val="-112135565"/>
               </w:sdtPr>
+              <w:sdtEndPr/>
               <w:sdtContent>
                 <w:r>
                   <w:rPr>
@@ -20889,19 +20848,11 @@
               <w:t>EmptyAndSameNameTest.sad</w:t>
             </w:r>
             <w:proofErr w:type="spellEnd"/>
-            <w:proofErr w:type="gramStart"/>
             <w:r>
               <w:rPr>
                 <w:lang w:val="en-US"/>
               </w:rPr>
-              <w:t>“ muss</w:t>
-            </w:r>
-            <w:proofErr w:type="gramEnd"/>
-            <w:r>
-              <w:rPr>
-                <w:lang w:val="en-US"/>
-              </w:rPr>
-              <w:t xml:space="preserve"> die </w:t>
+              <w:t xml:space="preserve">“ muss die </w:t>
             </w:r>
             <w:proofErr w:type="spellStart"/>
             <w:r>
@@ -20968,6 +20919,7 @@
               <w:sdtPr>
                 <w:id w:val="-1603881036"/>
               </w:sdtPr>
+              <w:sdtEndPr/>
               <w:sdtContent>
                 <w:r>
                   <w:rPr>
@@ -20992,6 +20944,7 @@
               <w:sdtPr>
                 <w:id w:val="-509210527"/>
               </w:sdtPr>
+              <w:sdtEndPr/>
               <w:sdtContent>
                 <w:r>
                   <w:rPr>
@@ -21016,6 +20969,7 @@
               <w:sdtPr>
                 <w:id w:val="-1453397359"/>
               </w:sdtPr>
+              <w:sdtEndPr/>
               <w:sdtContent>
                 <w:r>
                   <w:rPr>
@@ -21058,7 +21012,6 @@
         <w:t>:</w:t>
       </w:r>
     </w:p>
-    <w:p/>
     <w:tbl>
       <w:tblPr>
         <w:tblStyle w:val="Tabellenraster"/>
@@ -21270,6 +21223,7 @@
               <w:sdtPr>
                 <w:id w:val="-309483230"/>
               </w:sdtPr>
+              <w:sdtEndPr/>
               <w:sdtContent>
                 <w:r>
                   <w:rPr>
@@ -21294,6 +21248,7 @@
               <w:sdtPr>
                 <w:id w:val="-739404403"/>
               </w:sdtPr>
+              <w:sdtEndPr/>
               <w:sdtContent>
                 <w:r>
                   <w:rPr>
@@ -21318,6 +21273,7 @@
               <w:sdtPr>
                 <w:id w:val="-1844302527"/>
               </w:sdtPr>
+              <w:sdtEndPr/>
               <w:sdtContent>
                 <w:r>
                   <w:rPr>
@@ -21430,6 +21386,7 @@
               <w:sdtPr>
                 <w:id w:val="1965070761"/>
               </w:sdtPr>
+              <w:sdtEndPr/>
               <w:sdtContent>
                 <w:r>
                   <w:rPr>
@@ -21454,6 +21411,7 @@
               <w:sdtPr>
                 <w:id w:val="1008715515"/>
               </w:sdtPr>
+              <w:sdtEndPr/>
               <w:sdtContent>
                 <w:r>
                   <w:rPr>
@@ -21478,6 +21436,7 @@
               <w:sdtPr>
                 <w:id w:val="-180363544"/>
               </w:sdtPr>
+              <w:sdtEndPr/>
               <w:sdtContent>
                 <w:r>
                   <w:rPr>
@@ -21537,10 +21496,7 @@
             </w:r>
             <w:proofErr w:type="spellEnd"/>
             <w:r>
-              <w:t xml:space="preserve"> mit dem Ensemble </w:t>
-            </w:r>
-            <w:r>
-              <w:t>„</w:t>
+              <w:t xml:space="preserve"> mit dem Ensemble „</w:t>
             </w:r>
             <w:r>
               <w:rPr>
@@ -21602,6 +21558,7 @@
               <w:sdtPr>
                 <w:id w:val="-603879764"/>
               </w:sdtPr>
+              <w:sdtEndPr/>
               <w:sdtContent>
                 <w:r>
                   <w:rPr>
@@ -21626,6 +21583,7 @@
               <w:sdtPr>
                 <w:id w:val="-802162226"/>
               </w:sdtPr>
+              <w:sdtEndPr/>
               <w:sdtContent>
                 <w:r>
                   <w:rPr>
@@ -21650,6 +21608,7 @@
               <w:sdtPr>
                 <w:id w:val="-891415191"/>
               </w:sdtPr>
+              <w:sdtEndPr/>
               <w:sdtContent>
                 <w:r>
                   <w:rPr>
@@ -21718,13 +21677,7 @@
               <w:t>1</w:t>
             </w:r>
             <w:r>
-              <w:t xml:space="preserve">“ als </w:t>
-            </w:r>
-            <w:r>
-              <w:t>Target von den Source</w:t>
-            </w:r>
-            <w:r>
-              <w:t xml:space="preserve"> Ensembles „</w:t>
+              <w:t>“ als Target von den Source Ensembles „</w:t>
             </w:r>
             <w:r>
               <w:rPr>
@@ -21777,6 +21730,7 @@
               <w:sdtPr>
                 <w:id w:val="1724328739"/>
               </w:sdtPr>
+              <w:sdtEndPr/>
               <w:sdtContent>
                 <w:r>
                   <w:rPr>
@@ -21801,6 +21755,7 @@
               <w:sdtPr>
                 <w:id w:val="640544051"/>
               </w:sdtPr>
+              <w:sdtEndPr/>
               <w:sdtContent>
                 <w:r>
                   <w:rPr>
@@ -21825,6 +21780,7 @@
               <w:sdtPr>
                 <w:id w:val="516044770"/>
               </w:sdtPr>
+              <w:sdtEndPr/>
               <w:sdtContent>
                 <w:r>
                   <w:rPr>
@@ -21946,6 +21902,7 @@
               <w:sdtPr>
                 <w:id w:val="811220790"/>
               </w:sdtPr>
+              <w:sdtEndPr/>
               <w:sdtContent>
                 <w:r>
                   <w:rPr>
@@ -21970,6 +21927,7 @@
               <w:sdtPr>
                 <w:id w:val="991839563"/>
               </w:sdtPr>
+              <w:sdtEndPr/>
               <w:sdtContent>
                 <w:r>
                   <w:rPr>
@@ -21994,6 +21952,7 @@
               <w:sdtPr>
                 <w:id w:val="-1831122962"/>
               </w:sdtPr>
+              <w:sdtEndPr/>
               <w:sdtContent>
                 <w:r>
                   <w:rPr>
@@ -22183,36 +22142,8 @@
               <w:rPr>
                 <w:rStyle w:val="NAMEZchn"/>
               </w:rPr>
-              <w:t>Connection-</w:t>
-            </w:r>
-            <w:proofErr w:type="spellStart"/>
-            <w:r>
-              <w:rPr>
-                <w:rStyle w:val="NAMEZchn"/>
-              </w:rPr>
-              <w:t>Assistant</w:t>
-            </w:r>
-            <w:proofErr w:type="spellEnd"/>
-            <w:r>
-              <w:rPr>
-                <w:rStyle w:val="NAMEZchn"/>
-              </w:rPr>
-              <w:t>-</w:t>
-            </w:r>
-            <w:proofErr w:type="spellStart"/>
-            <w:r>
-              <w:rPr>
-                <w:rStyle w:val="NAMEZchn"/>
-              </w:rPr>
-              <w:t>Mechanisms</w:t>
-            </w:r>
-            <w:r>
-              <w:rPr>
-                <w:rStyle w:val="NAMEZchn"/>
-              </w:rPr>
-              <w:t>.sad</w:t>
-            </w:r>
-            <w:proofErr w:type="spellEnd"/>
+              <w:t>Copy1.sad</w:t>
+            </w:r>
             <w:r>
               <w:t>“ öffnen.</w:t>
             </w:r>
@@ -22231,6 +22162,7 @@
               <w:sdtPr>
                 <w:id w:val="-817576715"/>
               </w:sdtPr>
+              <w:sdtEndPr/>
               <w:sdtContent>
                 <w:r>
                   <w:rPr>
@@ -22255,6 +22187,7 @@
               <w:sdtPr>
                 <w:id w:val="1282771155"/>
               </w:sdtPr>
+              <w:sdtEndPr/>
               <w:sdtContent>
                 <w:r>
                   <w:rPr>
@@ -22279,6 +22212,7 @@
               <w:sdtPr>
                 <w:id w:val="1856069624"/>
               </w:sdtPr>
+              <w:sdtEndPr/>
               <w:sdtContent>
                 <w:r>
                   <w:rPr>
@@ -22301,80 +22235,28 @@
               <w:ind w:left="284"/>
             </w:pPr>
             <w:r>
-              <w:t>Über die Popup Pfeile am</w:t>
-            </w:r>
-            <w:r>
-              <w:t xml:space="preserve"> Ensemble </w:t>
-            </w:r>
-            <w:r>
-              <w:t>„</w:t>
-            </w:r>
-            <w:r>
-              <w:rPr>
-                <w:rStyle w:val="NAMEZchn"/>
-              </w:rPr>
-              <w:t>1</w:t>
+              <w:t>Das Ensemble „</w:t>
+            </w:r>
+            <w:r>
+              <w:rPr>
+                <w:rStyle w:val="NAMEZchn"/>
+              </w:rPr>
+              <w:t>e1</w:t>
+            </w:r>
+            <w:r>
+              <w:t>“ Kopieren und in „</w:t>
+            </w:r>
+            <w:r>
+              <w:rPr>
+                <w:rStyle w:val="NAMEZchn"/>
+              </w:rPr>
+              <w:t>Copy1.sad</w:t>
             </w:r>
             <w:r>
               <w:t>“</w:t>
             </w:r>
             <w:r>
-              <w:t xml:space="preserve"> </w:t>
-            </w:r>
-            <w:r>
-              <w:t xml:space="preserve"> </w:t>
-            </w:r>
-            <w:proofErr w:type="spellStart"/>
-            <w:r>
-              <w:t>Outgoing</w:t>
-            </w:r>
-            <w:proofErr w:type="spellEnd"/>
-            <w:r>
-              <w:t xml:space="preserve"> </w:t>
-            </w:r>
-            <w:proofErr w:type="spellStart"/>
-            <w:r>
-              <w:t>dependencies</w:t>
-            </w:r>
-            <w:proofErr w:type="spellEnd"/>
-            <w:r>
-              <w:t xml:space="preserve"> mit dem Ensemble „1“ als Source zu den Target Ensembles „</w:t>
-            </w:r>
-            <w:r>
-              <w:rPr>
-                <w:rStyle w:val="NAMEZchn"/>
-              </w:rPr>
-              <w:t>1.1</w:t>
-            </w:r>
-            <w:r>
-              <w:t>“, „</w:t>
-            </w:r>
-            <w:r>
-              <w:rPr>
-                <w:rStyle w:val="NAMEZchn"/>
-              </w:rPr>
-              <w:t>1.2</w:t>
-            </w:r>
-            <w:r>
-              <w:t>“, „</w:t>
-            </w:r>
-            <w:r>
-              <w:rPr>
-                <w:rStyle w:val="NAMEZchn"/>
-              </w:rPr>
-              <w:t>1.3</w:t>
-            </w:r>
-            <w:r>
-              <w:t>“, „</w:t>
-            </w:r>
-            <w:r>
-              <w:rPr>
-                <w:rStyle w:val="NAMEZchn"/>
-              </w:rPr>
-              <w:t>1.4</w:t>
-            </w:r>
-            <w:r>
-              <w:t>“ anlegen.</w:t>
+              <w:t xml:space="preserve"> einfügen. </w:t>
             </w:r>
           </w:p>
         </w:tc>
@@ -22391,6 +22273,7 @@
               <w:sdtPr>
                 <w:id w:val="-99958114"/>
               </w:sdtPr>
+              <w:sdtEndPr/>
               <w:sdtContent>
                 <w:r>
                   <w:rPr>
@@ -22415,6 +22298,7 @@
               <w:sdtPr>
                 <w:id w:val="-1950234814"/>
               </w:sdtPr>
+              <w:sdtEndPr/>
               <w:sdtContent>
                 <w:r>
                   <w:rPr>
@@ -22439,6 +22323,7 @@
               <w:sdtPr>
                 <w:id w:val="-1631550245"/>
               </w:sdtPr>
+              <w:sdtEndPr/>
               <w:sdtContent>
                 <w:r>
                   <w:rPr>
@@ -22461,10 +22346,19 @@
               <w:ind w:left="284"/>
             </w:pPr>
             <w:r>
-              <w:t>Über die Popup Pfeile am</w:t>
-            </w:r>
-            <w:r>
-              <w:t xml:space="preserve"> Ensemble </w:t>
+              <w:t>Die Ensemble „</w:t>
+            </w:r>
+            <w:r>
+              <w:rPr>
+                <w:rStyle w:val="NAMEZchn"/>
+              </w:rPr>
+              <w:t>e2</w:t>
+            </w:r>
+            <w:r>
+              <w:t xml:space="preserve">“ und </w:t>
+            </w:r>
+            <w:r>
+              <w:t xml:space="preserve">Ensemble </w:t>
             </w:r>
             <w:r>
               <w:t>„</w:t>
@@ -22473,77 +22367,45 @@
               <w:rPr>
                 <w:rStyle w:val="NAMEZchn"/>
               </w:rPr>
-              <w:t>2</w:t>
-            </w:r>
-            <w:r>
-              <w:t>“</w:t>
-            </w:r>
-            <w:r>
-              <w:t xml:space="preserve"> </w:t>
-            </w:r>
-            <w:r>
-              <w:t xml:space="preserve"> </w:t>
+              <w:t>e3</w:t>
+            </w:r>
+            <w:r>
+              <w:t>“ selektieren und zusammen Kopieren. Bei</w:t>
+            </w:r>
+            <w:r>
+              <w:t>de</w:t>
+            </w:r>
+            <w:r>
+              <w:t xml:space="preserve"> Ensembles in „</w:t>
+            </w:r>
+            <w:r>
+              <w:rPr>
+                <w:rStyle w:val="NAMEZchn"/>
+              </w:rPr>
+              <w:t>Copy1</w:t>
+            </w:r>
+            <w:r>
+              <w:rPr>
+                <w:b/>
+              </w:rPr>
+              <w:t>.</w:t>
+            </w:r>
+            <w:r>
+              <w:rPr>
+                <w:rStyle w:val="NAMEZchn"/>
+              </w:rPr>
+              <w:t>sad</w:t>
+            </w:r>
+            <w:r>
+              <w:t xml:space="preserve">“ einfügen. Es müssen neben den beiden Ensembles auch die zwei </w:t>
             </w:r>
             <w:proofErr w:type="spellStart"/>
             <w:r>
-              <w:t>Outgoing</w:t>
+              <w:t>dependencies</w:t>
             </w:r>
             <w:proofErr w:type="spellEnd"/>
             <w:r>
-              <w:t xml:space="preserve"> </w:t>
-            </w:r>
-            <w:proofErr w:type="spellStart"/>
-            <w:r>
-              <w:t>dependencies</w:t>
-            </w:r>
-            <w:proofErr w:type="spellEnd"/>
-            <w:r>
-              <w:t xml:space="preserve"> mit dem Ensemble „</w:t>
-            </w:r>
-            <w:r>
-              <w:rPr>
-                <w:rStyle w:val="NAMEZchn"/>
-              </w:rPr>
-              <w:t>2</w:t>
-            </w:r>
-            <w:r>
-              <w:t>“ als Source zu den Target Ensembles „</w:t>
-            </w:r>
-            <w:r>
-              <w:rPr>
-                <w:rStyle w:val="NAMEZchn"/>
-              </w:rPr>
-              <w:t>2.1</w:t>
-            </w:r>
-            <w:r>
-              <w:t>“, „</w:t>
-            </w:r>
-            <w:r>
-              <w:rPr>
-                <w:rStyle w:val="NAMEZchn"/>
-              </w:rPr>
-              <w:t>2.2</w:t>
-            </w:r>
-            <w:r>
-              <w:t>“, „</w:t>
-            </w:r>
-            <w:r>
-              <w:rPr>
-                <w:rStyle w:val="NAMEZchn"/>
-              </w:rPr>
-              <w:t>2.3</w:t>
-            </w:r>
-            <w:r>
-              <w:t>“, „</w:t>
-            </w:r>
-            <w:r>
-              <w:rPr>
-                <w:rStyle w:val="NAMEZchn"/>
-              </w:rPr>
-              <w:t>2.4</w:t>
-            </w:r>
-            <w:r>
-              <w:t>“ anlegen.</w:t>
+              <w:t xml:space="preserve"> zwischen den Ensembles mit Kopiert worden sein.</w:t>
             </w:r>
           </w:p>
         </w:tc>
@@ -22560,6 +22422,7 @@
               <w:sdtPr>
                 <w:id w:val="606780435"/>
               </w:sdtPr>
+              <w:sdtEndPr/>
               <w:sdtContent>
                 <w:r>
                   <w:rPr>
@@ -22584,6 +22447,7 @@
               <w:sdtPr>
                 <w:id w:val="-2035497897"/>
               </w:sdtPr>
+              <w:sdtEndPr/>
               <w:sdtContent>
                 <w:r>
                   <w:rPr>
@@ -22608,6 +22472,7 @@
               <w:sdtPr>
                 <w:id w:val="-1603792543"/>
               </w:sdtPr>
+              <w:sdtEndPr/>
               <w:sdtContent>
                 <w:r>
                   <w:rPr>
@@ -22630,89 +22495,62 @@
               <w:ind w:left="284"/>
             </w:pPr>
             <w:r>
-              <w:t>Über die Popup Pfeile am</w:t>
-            </w:r>
-            <w:r>
-              <w:t xml:space="preserve"> Ensemble </w:t>
-            </w:r>
-            <w:r>
-              <w:t>„</w:t>
-            </w:r>
-            <w:r>
-              <w:rPr>
-                <w:rStyle w:val="NAMEZchn"/>
-              </w:rPr>
-              <w:t>1</w:t>
+              <w:t>Das Ensemble „</w:t>
+            </w:r>
+            <w:r>
+              <w:rPr>
+                <w:rStyle w:val="NAMEZchn"/>
+              </w:rPr>
+              <w:t>e4</w:t>
+            </w:r>
+            <w:r>
+              <w:t>“ Kopieren und wider in „</w:t>
+            </w:r>
+            <w:r>
+              <w:rPr>
+                <w:rStyle w:val="NAMEZchn"/>
+              </w:rPr>
+              <w:t>Copy1</w:t>
+            </w:r>
+            <w:r>
+              <w:rPr>
+                <w:rStyle w:val="NAMEZchn"/>
+              </w:rPr>
+              <w:t>.sad</w:t>
             </w:r>
             <w:r>
               <w:t>“</w:t>
             </w:r>
             <w:r>
-              <w:t xml:space="preserve"> </w:t>
-            </w:r>
-            <w:r>
-              <w:t xml:space="preserve"> </w:t>
+              <w:t xml:space="preserve"> einfügen. Die Kopie des Ensembles „</w:t>
+            </w:r>
+            <w:r>
+              <w:rPr>
+                <w:rStyle w:val="NAMEZchn"/>
+              </w:rPr>
+              <w:t>e4</w:t>
+            </w:r>
+            <w:r>
+              <w:t xml:space="preserve">“ muss einen </w:t>
             </w:r>
             <w:proofErr w:type="spellStart"/>
             <w:r>
-              <w:t>Incoming</w:t>
+              <w:t>dependency</w:t>
             </w:r>
             <w:proofErr w:type="spellEnd"/>
             <w:r>
-              <w:t xml:space="preserve"> </w:t>
+              <w:t xml:space="preserve"> zum Ensemble „</w:t>
             </w:r>
             <w:proofErr w:type="spellStart"/>
             <w:r>
-              <w:t>dependencies</w:t>
+              <w:rPr>
+                <w:rStyle w:val="NAMEZchn"/>
+              </w:rPr>
+              <w:t>xxxx</w:t>
             </w:r>
             <w:proofErr w:type="spellEnd"/>
             <w:r>
-              <w:t xml:space="preserve"> mit dem Ensemble „</w:t>
-            </w:r>
-            <w:r>
-              <w:rPr>
-                <w:rStyle w:val="NAMEZchn"/>
-              </w:rPr>
-              <w:t>1</w:t>
-            </w:r>
-            <w:r>
-              <w:t>“ als Target von den Source Ensembles „</w:t>
-            </w:r>
-            <w:r>
-              <w:rPr>
-                <w:rStyle w:val="NAMEZchn"/>
-              </w:rPr>
-              <w:t>1.1</w:t>
-            </w:r>
-            <w:r>
-              <w:t>“, „</w:t>
-            </w:r>
-            <w:r>
-              <w:rPr>
-                <w:rStyle w:val="NAMEZchn"/>
-              </w:rPr>
-              <w:t>1.2</w:t>
-            </w:r>
-            <w:r>
-              <w:t>“, „</w:t>
-            </w:r>
-            <w:r>
-              <w:rPr>
-                <w:rStyle w:val="NAMEZchn"/>
-              </w:rPr>
-              <w:t>1.3</w:t>
-            </w:r>
-            <w:r>
-              <w:t>“, „</w:t>
-            </w:r>
-            <w:r>
-              <w:rPr>
-                <w:rStyle w:val="NAMEZchn"/>
-              </w:rPr>
-              <w:t>1.4</w:t>
-            </w:r>
-            <w:r>
-              <w:t>“ anlegen.</w:t>
+              <w:t>“ haben.</w:t>
             </w:r>
           </w:p>
         </w:tc>
@@ -22729,6 +22567,7 @@
               <w:sdtPr>
                 <w:id w:val="-24637324"/>
               </w:sdtPr>
+              <w:sdtEndPr/>
               <w:sdtContent>
                 <w:r>
                   <w:rPr>
@@ -22753,6 +22592,7 @@
               <w:sdtPr>
                 <w:id w:val="-1919626951"/>
               </w:sdtPr>
+              <w:sdtEndPr/>
               <w:sdtContent>
                 <w:r>
                   <w:rPr>
@@ -22777,6 +22617,7 @@
               <w:sdtPr>
                 <w:id w:val="-537895292"/>
               </w:sdtPr>
+              <w:sdtEndPr/>
               <w:sdtContent>
                 <w:r>
                   <w:rPr>
@@ -22799,13 +22640,205 @@
               <w:ind w:left="284"/>
             </w:pPr>
             <w:r>
-              <w:t>Über die Popup Pfeile am</w:t>
-            </w:r>
-            <w:r>
-              <w:t xml:space="preserve"> Ensemble </w:t>
-            </w:r>
-            <w:r>
-              <w:t>„</w:t>
+              <w:t>Alle Kopien umbenenne und sicher stellen das mit der Umbenennung eines Ensembles nie ein weiter Ensemble umbenannt wird.</w:t>
+            </w:r>
+          </w:p>
+        </w:tc>
+        <w:tc>
+          <w:tcPr>
+            <w:tcW w:w="567" w:type="dxa"/>
+            <w:vAlign w:val="center"/>
+          </w:tcPr>
+          <w:p>
+            <w:pPr>
+              <w:jc w:val="center"/>
+            </w:pPr>
+            <w:sdt>
+              <w:sdtPr>
+                <w:id w:val="893307937"/>
+              </w:sdtPr>
+              <w:sdtEndPr/>
+              <w:sdtContent>
+                <w:r>
+                  <w:rPr>
+                    <w:rFonts w:ascii="MS Gothic" w:eastAsia="MS Gothic" w:hAnsi="MS Gothic" w:hint="eastAsia"/>
+                  </w:rPr>
+                  <w:t>☐</w:t>
+                </w:r>
+              </w:sdtContent>
+            </w:sdt>
+          </w:p>
+        </w:tc>
+        <w:tc>
+          <w:tcPr>
+            <w:tcW w:w="567" w:type="dxa"/>
+            <w:vAlign w:val="center"/>
+          </w:tcPr>
+          <w:p>
+            <w:pPr>
+              <w:jc w:val="center"/>
+            </w:pPr>
+            <w:sdt>
+              <w:sdtPr>
+                <w:id w:val="1704602529"/>
+              </w:sdtPr>
+              <w:sdtEndPr/>
+              <w:sdtContent>
+                <w:r>
+                  <w:rPr>
+                    <w:rFonts w:ascii="MS Gothic" w:eastAsia="MS Gothic" w:hAnsi="MS Gothic" w:hint="eastAsia"/>
+                  </w:rPr>
+                  <w:t>☐</w:t>
+                </w:r>
+              </w:sdtContent>
+            </w:sdt>
+          </w:p>
+        </w:tc>
+        <w:tc>
+          <w:tcPr>
+            <w:tcW w:w="675" w:type="dxa"/>
+            <w:vAlign w:val="center"/>
+          </w:tcPr>
+          <w:p>
+            <w:pPr>
+              <w:jc w:val="center"/>
+            </w:pPr>
+            <w:sdt>
+              <w:sdtPr>
+                <w:id w:val="292649276"/>
+              </w:sdtPr>
+              <w:sdtEndPr/>
+              <w:sdtContent>
+                <w:r>
+                  <w:rPr>
+                    <w:rFonts w:ascii="MS Gothic" w:eastAsia="MS Gothic" w:hAnsi="MS Gothic" w:hint="eastAsia"/>
+                  </w:rPr>
+                  <w:t>☐</w:t>
+                </w:r>
+              </w:sdtContent>
+            </w:sdt>
+          </w:p>
+        </w:tc>
+      </w:tr>
+      <w:tr>
+        <w:tc>
+          <w:tcPr>
+            <w:tcW w:w="7479" w:type="dxa"/>
+          </w:tcPr>
+          <w:p>
+            <w:pPr>
+              <w:ind w:left="284"/>
+            </w:pPr>
+            <w:r>
+              <w:t>Das Vespucci-Diagramm „</w:t>
+            </w:r>
+            <w:r>
+              <w:rPr>
+                <w:rStyle w:val="NAMEZchn"/>
+              </w:rPr>
+              <w:t>Copy1</w:t>
+            </w:r>
+            <w:r>
+              <w:rPr>
+                <w:rStyle w:val="NAMEZchn"/>
+              </w:rPr>
+              <w:t>.sad</w:t>
+            </w:r>
+            <w:r>
+              <w:t>“ speichern.</w:t>
+            </w:r>
+          </w:p>
+        </w:tc>
+        <w:tc>
+          <w:tcPr>
+            <w:tcW w:w="567" w:type="dxa"/>
+            <w:vAlign w:val="center"/>
+          </w:tcPr>
+          <w:p>
+            <w:pPr>
+              <w:jc w:val="center"/>
+            </w:pPr>
+            <w:sdt>
+              <w:sdtPr>
+                <w:id w:val="-147597856"/>
+              </w:sdtPr>
+              <w:sdtContent>
+                <w:r>
+                  <w:rPr>
+                    <w:rFonts w:ascii="MS Gothic" w:eastAsia="MS Gothic" w:hAnsi="MS Gothic" w:hint="eastAsia"/>
+                  </w:rPr>
+                  <w:t>☐</w:t>
+                </w:r>
+              </w:sdtContent>
+            </w:sdt>
+          </w:p>
+        </w:tc>
+        <w:tc>
+          <w:tcPr>
+            <w:tcW w:w="567" w:type="dxa"/>
+            <w:vAlign w:val="center"/>
+          </w:tcPr>
+          <w:p>
+            <w:pPr>
+              <w:jc w:val="center"/>
+            </w:pPr>
+            <w:sdt>
+              <w:sdtPr>
+                <w:id w:val="1642376985"/>
+              </w:sdtPr>
+              <w:sdtContent>
+                <w:r>
+                  <w:rPr>
+                    <w:rFonts w:ascii="MS Gothic" w:eastAsia="MS Gothic" w:hAnsi="MS Gothic" w:hint="eastAsia"/>
+                  </w:rPr>
+                  <w:t>☐</w:t>
+                </w:r>
+              </w:sdtContent>
+            </w:sdt>
+          </w:p>
+        </w:tc>
+        <w:tc>
+          <w:tcPr>
+            <w:tcW w:w="675" w:type="dxa"/>
+            <w:vAlign w:val="center"/>
+          </w:tcPr>
+          <w:p>
+            <w:pPr>
+              <w:jc w:val="center"/>
+            </w:pPr>
+            <w:sdt>
+              <w:sdtPr>
+                <w:id w:val="-1189836762"/>
+              </w:sdtPr>
+              <w:sdtContent>
+                <w:r>
+                  <w:rPr>
+                    <w:rFonts w:ascii="MS Gothic" w:eastAsia="MS Gothic" w:hAnsi="MS Gothic" w:hint="eastAsia"/>
+                  </w:rPr>
+                  <w:t>☐</w:t>
+                </w:r>
+              </w:sdtContent>
+            </w:sdt>
+          </w:p>
+        </w:tc>
+      </w:tr>
+      <w:tr>
+        <w:tc>
+          <w:tcPr>
+            <w:tcW w:w="7479" w:type="dxa"/>
+          </w:tcPr>
+          <w:p>
+            <w:pPr>
+              <w:ind w:left="284"/>
+            </w:pPr>
+            <w:r>
+              <w:t>Das Vespucci-Diagramm „</w:t>
+            </w:r>
+            <w:r>
+              <w:rPr>
+                <w:rStyle w:val="NAMEZchn"/>
+              </w:rPr>
+              <w:t>Copy</w:t>
             </w:r>
             <w:r>
               <w:rPr>
@@ -22814,113 +22847,428 @@
               <w:t>2</w:t>
             </w:r>
             <w:r>
-              <w:t>“</w:t>
-            </w:r>
-            <w:r>
-              <w:t xml:space="preserve"> </w:t>
-            </w:r>
-            <w:r>
-              <w:t xml:space="preserve"> </w:t>
+              <w:rPr>
+                <w:rStyle w:val="NAMEZchn"/>
+              </w:rPr>
+              <w:t>.sad</w:t>
+            </w:r>
+            <w:r>
+              <w:t>“ öffnen.</w:t>
+            </w:r>
+          </w:p>
+        </w:tc>
+        <w:tc>
+          <w:tcPr>
+            <w:tcW w:w="567" w:type="dxa"/>
+            <w:vAlign w:val="center"/>
+          </w:tcPr>
+          <w:p>
+            <w:pPr>
+              <w:jc w:val="center"/>
+            </w:pPr>
+            <w:sdt>
+              <w:sdtPr>
+                <w:id w:val="2094665595"/>
+              </w:sdtPr>
+              <w:sdtContent>
+                <w:r>
+                  <w:rPr>
+                    <w:rFonts w:ascii="MS Gothic" w:eastAsia="MS Gothic" w:hAnsi="MS Gothic" w:hint="eastAsia"/>
+                  </w:rPr>
+                  <w:t>☐</w:t>
+                </w:r>
+              </w:sdtContent>
+            </w:sdt>
+          </w:p>
+        </w:tc>
+        <w:tc>
+          <w:tcPr>
+            <w:tcW w:w="567" w:type="dxa"/>
+            <w:vAlign w:val="center"/>
+          </w:tcPr>
+          <w:p>
+            <w:pPr>
+              <w:jc w:val="center"/>
+            </w:pPr>
+            <w:sdt>
+              <w:sdtPr>
+                <w:id w:val="572315743"/>
+              </w:sdtPr>
+              <w:sdtContent>
+                <w:r>
+                  <w:rPr>
+                    <w:rFonts w:ascii="MS Gothic" w:eastAsia="MS Gothic" w:hAnsi="MS Gothic" w:hint="eastAsia"/>
+                  </w:rPr>
+                  <w:t>☐</w:t>
+                </w:r>
+              </w:sdtContent>
+            </w:sdt>
+          </w:p>
+        </w:tc>
+        <w:tc>
+          <w:tcPr>
+            <w:tcW w:w="675" w:type="dxa"/>
+            <w:vAlign w:val="center"/>
+          </w:tcPr>
+          <w:p>
+            <w:pPr>
+              <w:jc w:val="center"/>
+            </w:pPr>
+            <w:sdt>
+              <w:sdtPr>
+                <w:id w:val="719710969"/>
+              </w:sdtPr>
+              <w:sdtContent>
+                <w:r>
+                  <w:rPr>
+                    <w:rFonts w:ascii="MS Gothic" w:eastAsia="MS Gothic" w:hAnsi="MS Gothic" w:hint="eastAsia"/>
+                  </w:rPr>
+                  <w:t>☐</w:t>
+                </w:r>
+              </w:sdtContent>
+            </w:sdt>
+          </w:p>
+        </w:tc>
+      </w:tr>
+      <w:tr>
+        <w:tc>
+          <w:tcPr>
+            <w:tcW w:w="7479" w:type="dxa"/>
+          </w:tcPr>
+          <w:p>
+            <w:pPr>
+              <w:ind w:left="284"/>
+            </w:pPr>
+            <w:r>
+              <w:t>Die Ensembles „</w:t>
+            </w:r>
+            <w:r>
+              <w:rPr>
+                <w:rStyle w:val="NAMEZchn"/>
+              </w:rPr>
+              <w:t>e1</w:t>
+            </w:r>
+            <w:r>
+              <w:t>“, „</w:t>
+            </w:r>
+            <w:r>
+              <w:rPr>
+                <w:rStyle w:val="NAMEZchn"/>
+              </w:rPr>
+              <w:t>e2</w:t>
+            </w:r>
+            <w:r>
+              <w:t>“, „</w:t>
+            </w:r>
+            <w:r>
+              <w:rPr>
+                <w:rStyle w:val="NAMEZchn"/>
+              </w:rPr>
+              <w:t>e3</w:t>
+            </w:r>
+            <w:r>
+              <w:t>“ und „</w:t>
+            </w:r>
+            <w:r>
+              <w:rPr>
+                <w:rStyle w:val="NAMEZchn"/>
+              </w:rPr>
+              <w:t>e4</w:t>
+            </w:r>
+            <w:r>
+              <w:t>“ im Diagramm „</w:t>
+            </w:r>
+            <w:r>
+              <w:rPr>
+                <w:rStyle w:val="NAMEZchn"/>
+              </w:rPr>
+              <w:t>Copy1</w:t>
+            </w:r>
+            <w:r>
+              <w:rPr>
+                <w:rStyle w:val="NAMEZchn"/>
+              </w:rPr>
+              <w:t>.sad</w:t>
+            </w:r>
+            <w:r>
+              <w:t>“ Selektieren und Kopierten. Anschließend in „</w:t>
+            </w:r>
+            <w:r>
+              <w:rPr>
+                <w:rStyle w:val="NAMEZchn"/>
+              </w:rPr>
+              <w:t>Copy2</w:t>
+            </w:r>
+            <w:r>
+              <w:rPr>
+                <w:rStyle w:val="NAMEZchn"/>
+              </w:rPr>
+              <w:t>.sad</w:t>
+            </w:r>
+            <w:r>
+              <w:t>“ einfügen. In „</w:t>
+            </w:r>
+            <w:r>
+              <w:rPr>
+                <w:rStyle w:val="NAMEZchn"/>
+              </w:rPr>
+              <w:t>Copy2.sad</w:t>
+            </w:r>
+            <w:r>
+              <w:t>“ müssen jetzt 4 Ensembles und zwischen den Ensembles „</w:t>
+            </w:r>
+            <w:r>
+              <w:rPr>
+                <w:rStyle w:val="NAMEZchn"/>
+              </w:rPr>
+              <w:t>e2</w:t>
+            </w:r>
+            <w:r>
+              <w:t>“ und „</w:t>
+            </w:r>
+            <w:r>
+              <w:rPr>
+                <w:rStyle w:val="NAMEZchn"/>
+              </w:rPr>
+              <w:t>e3</w:t>
+            </w:r>
+            <w:r>
+              <w:t xml:space="preserve">“ zwei </w:t>
             </w:r>
             <w:proofErr w:type="spellStart"/>
             <w:r>
-              <w:t>Incoming</w:t>
+              <w:t>dependencies</w:t>
             </w:r>
             <w:proofErr w:type="spellEnd"/>
             <w:r>
-              <w:t xml:space="preserve"> </w:t>
+              <w:t xml:space="preserve"> enthalten sein.</w:t>
+            </w:r>
+          </w:p>
+        </w:tc>
+        <w:tc>
+          <w:tcPr>
+            <w:tcW w:w="567" w:type="dxa"/>
+            <w:vAlign w:val="center"/>
+          </w:tcPr>
+          <w:p>
+            <w:pPr>
+              <w:jc w:val="center"/>
+            </w:pPr>
+            <w:sdt>
+              <w:sdtPr>
+                <w:id w:val="1711451225"/>
+              </w:sdtPr>
+              <w:sdtContent>
+                <w:r>
+                  <w:rPr>
+                    <w:rFonts w:ascii="MS Gothic" w:eastAsia="MS Gothic" w:hAnsi="MS Gothic" w:hint="eastAsia"/>
+                  </w:rPr>
+                  <w:t>☐</w:t>
+                </w:r>
+              </w:sdtContent>
+            </w:sdt>
+          </w:p>
+        </w:tc>
+        <w:tc>
+          <w:tcPr>
+            <w:tcW w:w="567" w:type="dxa"/>
+            <w:vAlign w:val="center"/>
+          </w:tcPr>
+          <w:p>
+            <w:pPr>
+              <w:jc w:val="center"/>
+            </w:pPr>
+            <w:sdt>
+              <w:sdtPr>
+                <w:id w:val="689648910"/>
+              </w:sdtPr>
+              <w:sdtContent>
+                <w:r>
+                  <w:rPr>
+                    <w:rFonts w:ascii="MS Gothic" w:eastAsia="MS Gothic" w:hAnsi="MS Gothic" w:hint="eastAsia"/>
+                  </w:rPr>
+                  <w:t>☐</w:t>
+                </w:r>
+              </w:sdtContent>
+            </w:sdt>
+          </w:p>
+        </w:tc>
+        <w:tc>
+          <w:tcPr>
+            <w:tcW w:w="675" w:type="dxa"/>
+            <w:vAlign w:val="center"/>
+          </w:tcPr>
+          <w:p>
+            <w:pPr>
+              <w:jc w:val="center"/>
+            </w:pPr>
+            <w:sdt>
+              <w:sdtPr>
+                <w:id w:val="-1319570804"/>
+              </w:sdtPr>
+              <w:sdtContent>
+                <w:r>
+                  <w:rPr>
+                    <w:rFonts w:ascii="MS Gothic" w:eastAsia="MS Gothic" w:hAnsi="MS Gothic" w:hint="eastAsia"/>
+                  </w:rPr>
+                  <w:t>☐</w:t>
+                </w:r>
+              </w:sdtContent>
+            </w:sdt>
+          </w:p>
+        </w:tc>
+      </w:tr>
+      <w:tr>
+        <w:tc>
+          <w:tcPr>
+            <w:tcW w:w="7479" w:type="dxa"/>
+          </w:tcPr>
+          <w:p>
+            <w:pPr>
+              <w:ind w:left="284"/>
+            </w:pPr>
+            <w:r>
+              <w:t>Das Ensemble „</w:t>
+            </w:r>
+            <w:r>
+              <w:rPr>
+                <w:rStyle w:val="NAMEZchn"/>
+              </w:rPr>
+              <w:t>e3</w:t>
+            </w:r>
+            <w:r>
+              <w:t>“ in „</w:t>
+            </w:r>
+            <w:r>
+              <w:rPr>
+                <w:rStyle w:val="NAMEZchn"/>
+              </w:rPr>
+              <w:t>Copy2</w:t>
+            </w:r>
+            <w:r>
+              <w:rPr>
+                <w:rStyle w:val="NAMEZchn"/>
+              </w:rPr>
+              <w:t>.sad</w:t>
+            </w:r>
+            <w:r>
+              <w:t>“ und die Ensembles „</w:t>
+            </w:r>
+            <w:r>
+              <w:rPr>
+                <w:rStyle w:val="NAMEZchn"/>
+              </w:rPr>
+              <w:t>e4</w:t>
+            </w:r>
+            <w:r>
+              <w:t>“ und „</w:t>
             </w:r>
             <w:proofErr w:type="spellStart"/>
             <w:r>
-              <w:t>dependencies</w:t>
+              <w:rPr>
+                <w:rStyle w:val="NAMEZchn"/>
+              </w:rPr>
+              <w:t>xxxx</w:t>
             </w:r>
             <w:proofErr w:type="spellEnd"/>
             <w:r>
-              <w:t xml:space="preserve"> mit dem Ensemble „</w:t>
-            </w:r>
-            <w:r>
-              <w:rPr>
-                <w:rStyle w:val="NAMEZchn"/>
-              </w:rPr>
-              <w:t>2</w:t>
-            </w:r>
-            <w:r>
-              <w:t>“ als Target von den Source Ensembles „</w:t>
-            </w:r>
-            <w:r>
-              <w:rPr>
-                <w:rStyle w:val="NAMEZchn"/>
-              </w:rPr>
-              <w:t>2.1</w:t>
-            </w:r>
-            <w:r>
-              <w:t>“, „</w:t>
-            </w:r>
-            <w:r>
-              <w:rPr>
-                <w:rStyle w:val="NAMEZchn"/>
-              </w:rPr>
-              <w:t>2.2</w:t>
-            </w:r>
-            <w:r>
-              <w:t>“, „</w:t>
-            </w:r>
-            <w:r>
-              <w:rPr>
-                <w:rStyle w:val="NAMEZchn"/>
-              </w:rPr>
-              <w:t>2.3</w:t>
-            </w:r>
-            <w:r>
-              <w:t>“, „</w:t>
-            </w:r>
-            <w:r>
-              <w:rPr>
-                <w:rStyle w:val="NAMEZchn"/>
-              </w:rPr>
-              <w:t>2.4</w:t>
-            </w:r>
-            <w:r>
-              <w:t>“ anlegen.</w:t>
-            </w:r>
-          </w:p>
-        </w:tc>
-        <w:tc>
-          <w:tcPr>
-            <w:tcW w:w="567" w:type="dxa"/>
-            <w:vAlign w:val="center"/>
-          </w:tcPr>
-          <w:p>
-            <w:pPr>
-              <w:jc w:val="center"/>
-            </w:pPr>
-            <w:sdt>
-              <w:sdtPr>
-                <w:id w:val="893307937"/>
-              </w:sdtPr>
-              <w:sdtContent>
-                <w:r>
-                  <w:rPr>
-                    <w:rFonts w:ascii="MS Gothic" w:eastAsia="MS Gothic" w:hAnsi="MS Gothic" w:hint="eastAsia"/>
-                  </w:rPr>
-                  <w:t>☐</w:t>
-                </w:r>
-              </w:sdtContent>
-            </w:sdt>
-          </w:p>
-        </w:tc>
-        <w:tc>
-          <w:tcPr>
-            <w:tcW w:w="567" w:type="dxa"/>
-            <w:vAlign w:val="center"/>
-          </w:tcPr>
-          <w:p>
-            <w:pPr>
-              <w:jc w:val="center"/>
-            </w:pPr>
-            <w:sdt>
-              <w:sdtPr>
-                <w:id w:val="1704602529"/>
+              <w:t>“ in „</w:t>
+            </w:r>
+            <w:r>
+              <w:rPr>
+                <w:rStyle w:val="NAMEZchn"/>
+              </w:rPr>
+              <w:t>Copy1</w:t>
+            </w:r>
+            <w:r>
+              <w:rPr>
+                <w:rStyle w:val="NAMEZchn"/>
+              </w:rPr>
+              <w:t>.sad</w:t>
+            </w:r>
+            <w:r>
+              <w:t>“ löschen. Beide Diagramme speichern, schließen und wieder öffnen.  Das Ensemble „</w:t>
+            </w:r>
+            <w:r>
+              <w:rPr>
+                <w:rStyle w:val="NAMEZchn"/>
+              </w:rPr>
+              <w:t>e3</w:t>
+            </w:r>
+            <w:r>
+              <w:t>“ in „</w:t>
+            </w:r>
+            <w:r>
+              <w:rPr>
+                <w:rStyle w:val="NAMEZchn"/>
+              </w:rPr>
+              <w:t>Copy1</w:t>
+            </w:r>
+            <w:r>
+              <w:rPr>
+                <w:rStyle w:val="NAMEZchn"/>
+              </w:rPr>
+              <w:t>.sad</w:t>
+            </w:r>
+            <w:r>
+              <w:t>“ und das Ensemble „</w:t>
+            </w:r>
+            <w:r>
+              <w:rPr>
+                <w:rStyle w:val="NAMEZchn"/>
+              </w:rPr>
+              <w:t>e4</w:t>
+            </w:r>
+            <w:r>
+              <w:t>“ in „</w:t>
+            </w:r>
+            <w:r>
+              <w:rPr>
+                <w:rStyle w:val="NAMEZchn"/>
+              </w:rPr>
+              <w:t>Copy2.sad</w:t>
+            </w:r>
+            <w:r>
+              <w:t xml:space="preserve">“ müssen noch enthalten sein. </w:t>
+            </w:r>
+          </w:p>
+        </w:tc>
+        <w:tc>
+          <w:tcPr>
+            <w:tcW w:w="567" w:type="dxa"/>
+            <w:vAlign w:val="center"/>
+          </w:tcPr>
+          <w:p>
+            <w:pPr>
+              <w:jc w:val="center"/>
+            </w:pPr>
+            <w:sdt>
+              <w:sdtPr>
+                <w:id w:val="-168791764"/>
+              </w:sdtPr>
+              <w:sdtContent>
+                <w:r>
+                  <w:rPr>
+                    <w:rFonts w:ascii="MS Gothic" w:eastAsia="MS Gothic" w:hAnsi="MS Gothic" w:hint="eastAsia"/>
+                  </w:rPr>
+                  <w:t>☐</w:t>
+                </w:r>
+              </w:sdtContent>
+            </w:sdt>
+          </w:p>
+        </w:tc>
+        <w:tc>
+          <w:tcPr>
+            <w:tcW w:w="567" w:type="dxa"/>
+            <w:vAlign w:val="center"/>
+          </w:tcPr>
+          <w:p>
+            <w:pPr>
+              <w:jc w:val="center"/>
+            </w:pPr>
+            <w:sdt>
+              <w:sdtPr>
+                <w:id w:val="261195078"/>
               </w:sdtPr>
               <w:sdtContent>
                 <w:r>
@@ -22944,7 +23292,7 @@
             </w:pPr>
             <w:sdt>
               <w:sdtPr>
-                <w:id w:val="292649276"/>
+                <w:id w:val="1023057994"/>
               </w:sdtPr>
               <w:sdtContent>
                 <w:r>
@@ -26633,7 +26981,6 @@
   <w:style w:type="character" w:default="1" w:styleId="Absatz-Standardschriftart">
     <w:name w:val="Default Paragraph Font"/>
     <w:uiPriority w:val="1"/>
-    <w:semiHidden/>
     <w:unhideWhenUsed/>
   </w:style>
   <w:style w:type="table" w:default="1" w:styleId="NormaleTabelle">
@@ -27247,7 +27594,6 @@
   <w:style w:type="character" w:default="1" w:styleId="Absatz-Standardschriftart">
     <w:name w:val="Default Paragraph Font"/>
     <w:uiPriority w:val="1"/>
-    <w:semiHidden/>
     <w:unhideWhenUsed/>
   </w:style>
   <w:style w:type="table" w:default="1" w:styleId="NormaleTabelle">
@@ -27940,7 +28286,7 @@
 </file>
 
 <file path=customXml/itemProps1.xml><?xml version="1.0" encoding="utf-8"?>
-<ds:datastoreItem xmlns:ds="http://schemas.openxmlformats.org/officeDocument/2006/customXml" ds:itemID="{49B78FA2-D977-4C84-8E0C-20A05E1E1C81}">
+<ds:datastoreItem xmlns:ds="http://schemas.openxmlformats.org/officeDocument/2006/customXml" ds:itemID="{C4090623-2C0A-47F5-807D-8BA9CB0AB199}">
   <ds:schemaRefs>
     <ds:schemaRef ds:uri="http://schemas.openxmlformats.org/officeDocument/2006/bibliography"/>
   </ds:schemaRefs>

</xml_diff>